<commit_message>
Added seventh priority, changed wording in own part, fixed spelling errors in Maarten's part.
</commit_message>
<xml_diff>
--- a/Mid-term presentation/Feeder mechanism.docx
+++ b/Mid-term presentation/Feeder mechanism.docx
@@ -1,6 +1,6 @@
 
 <file path=word/document.xml><?xml version="1.0" encoding="utf-8"?>
-<w:document xmlns:r="http://schemas.openxmlformats.org/officeDocument/2006/relationships" xmlns:wp="http://schemas.openxmlformats.org/drawingml/2006/wordprocessingDrawing" xmlns:w="http://schemas.openxmlformats.org/wordprocessingml/2006/main" xmlns:w10="urn:schemas-microsoft-com:office:word" xmlns:w14="http://schemas.microsoft.com/office/word/2010/wordml" xmlns:wps="http://schemas.microsoft.com/office/word/2010/wordprocessingShape" xmlns:wpg="http://schemas.microsoft.com/office/word/2010/wordprocessingGroup" xmlns:mc="http://schemas.openxmlformats.org/markup-compatibility/2006" xmlns:v="urn:schemas-microsoft-com:vml" xmlns:o="urn:schemas-microsoft-com:office:office" mc:Ignorable="w14">
+<w:document xmlns:wpc="http://schemas.microsoft.com/office/word/2010/wordprocessingCanvas" xmlns:mc="http://schemas.openxmlformats.org/markup-compatibility/2006" xmlns:o="urn:schemas-microsoft-com:office:office" xmlns:r="http://schemas.openxmlformats.org/officeDocument/2006/relationships" xmlns:m="http://schemas.openxmlformats.org/officeDocument/2006/math" xmlns:v="urn:schemas-microsoft-com:vml" xmlns:wp14="http://schemas.microsoft.com/office/word/2010/wordprocessingDrawing" xmlns:wp="http://schemas.openxmlformats.org/drawingml/2006/wordprocessingDrawing" xmlns:w10="urn:schemas-microsoft-com:office:word" xmlns:w="http://schemas.openxmlformats.org/wordprocessingml/2006/main" xmlns:w14="http://schemas.microsoft.com/office/word/2010/wordml" xmlns:w15="http://schemas.microsoft.com/office/word/2012/wordml" xmlns:wpg="http://schemas.microsoft.com/office/word/2010/wordprocessingGroup" xmlns:wpi="http://schemas.microsoft.com/office/word/2010/wordprocessingInk" xmlns:wne="http://schemas.microsoft.com/office/word/2006/wordml" xmlns:wps="http://schemas.microsoft.com/office/word/2010/wordprocessingShape" mc:Ignorable="w14 w15 wp14">
   <w:body>
     <w:p>
       <w:pPr>
@@ -19,26 +19,19 @@
           <w:tab w:val="left" w:pos="6160"/>
           <w:tab w:val="left" w:pos="6720"/>
         </w:tabs>
-        <w:bidi w:val="0"/>
-        <w:ind w:left="0" w:right="0" w:firstLine="0"/>
-        <w:jc w:val="left"/>
-        <w:rPr>
-          <w:b w:val="1"/>
-          <w:bCs w:val="1"/>
-          <w:sz w:val="24"/>
-          <w:szCs w:val="24"/>
-          <w:rtl w:val="0"/>
+        <w:rPr>
+          <w:b/>
+          <w:bCs/>
+          <w:sz w:val="24"/>
+          <w:szCs w:val="24"/>
         </w:rPr>
       </w:pPr>
       <w:r>
         <w:rPr>
-          <w:rFonts w:ascii="Helvetica"/>
-          <w:b w:val="1"/>
-          <w:bCs w:val="1"/>
-          <w:sz w:val="24"/>
-          <w:szCs w:val="24"/>
-          <w:rtl w:val="0"/>
-          <w:lang w:val="en-US"/>
+          <w:b/>
+          <w:bCs/>
+          <w:sz w:val="24"/>
+          <w:szCs w:val="24"/>
         </w:rPr>
         <w:t>The feeder</w:t>
       </w:r>
@@ -60,59 +53,45 @@
           <w:tab w:val="left" w:pos="6160"/>
           <w:tab w:val="left" w:pos="6720"/>
         </w:tabs>
-        <w:bidi w:val="0"/>
-        <w:ind w:left="0" w:right="0" w:firstLine="0"/>
-        <w:jc w:val="left"/>
-        <w:rPr>
-          <w:sz w:val="24"/>
-          <w:szCs w:val="24"/>
-          <w:rtl w:val="0"/>
+        <w:rPr>
+          <w:sz w:val="24"/>
+          <w:szCs w:val="24"/>
         </w:rPr>
       </w:pPr>
       <w:r>
         <w:rPr>
-          <w:rFonts w:ascii="Helvetica"/>
-          <w:sz w:val="24"/>
-          <w:szCs w:val="24"/>
-          <w:rtl w:val="0"/>
-          <w:lang w:val="en-US"/>
+          <w:sz w:val="24"/>
+          <w:szCs w:val="24"/>
         </w:rPr>
         <w:t xml:space="preserve">The feeder has as objective that it needs to somehow get the disks from the container onto the conveyor belt. This is needed for the use case </w:t>
       </w:r>
       <w:r>
         <w:rPr>
-          <w:rFonts w:hAnsi="Helvetica" w:hint="default"/>
-          <w:sz w:val="24"/>
-          <w:szCs w:val="24"/>
-          <w:rtl w:val="0"/>
+          <w:rFonts w:hAnsi="Helvetica"/>
+          <w:sz w:val="24"/>
+          <w:szCs w:val="24"/>
         </w:rPr>
         <w:t>“</w:t>
       </w:r>
       <w:r>
         <w:rPr>
-          <w:rFonts w:ascii="Helvetica"/>
-          <w:sz w:val="24"/>
-          <w:szCs w:val="24"/>
-          <w:rtl w:val="0"/>
-          <w:lang w:val="en-US"/>
+          <w:sz w:val="24"/>
+          <w:szCs w:val="24"/>
         </w:rPr>
         <w:t>Sort unsorted disks</w:t>
       </w:r>
       <w:r>
         <w:rPr>
-          <w:rFonts w:hAnsi="Helvetica" w:hint="default"/>
-          <w:sz w:val="24"/>
-          <w:szCs w:val="24"/>
-          <w:rtl w:val="0"/>
+          <w:rFonts w:hAnsi="Helvetica"/>
+          <w:sz w:val="24"/>
+          <w:szCs w:val="24"/>
         </w:rPr>
         <w:t>”</w:t>
       </w:r>
       <w:r>
         <w:rPr>
-          <w:rFonts w:ascii="Helvetica"/>
-          <w:sz w:val="24"/>
-          <w:szCs w:val="24"/>
-          <w:rtl w:val="0"/>
+          <w:sz w:val="24"/>
+          <w:szCs w:val="24"/>
         </w:rPr>
         <w:t>.</w:t>
       </w:r>
@@ -134,13 +113,9 @@
           <w:tab w:val="left" w:pos="6160"/>
           <w:tab w:val="left" w:pos="6720"/>
         </w:tabs>
-        <w:bidi w:val="0"/>
-        <w:ind w:left="0" w:right="0" w:firstLine="0"/>
-        <w:jc w:val="left"/>
-        <w:rPr>
-          <w:sz w:val="24"/>
-          <w:szCs w:val="24"/>
-          <w:rtl w:val="0"/>
+        <w:rPr>
+          <w:sz w:val="24"/>
+          <w:szCs w:val="24"/>
         </w:rPr>
       </w:pPr>
     </w:p>
@@ -161,13 +136,9 @@
           <w:tab w:val="left" w:pos="6160"/>
           <w:tab w:val="left" w:pos="6720"/>
         </w:tabs>
-        <w:bidi w:val="0"/>
-        <w:ind w:left="0" w:right="0" w:firstLine="0"/>
-        <w:jc w:val="left"/>
-        <w:rPr>
-          <w:sz w:val="24"/>
-          <w:szCs w:val="24"/>
-          <w:rtl w:val="0"/>
+        <w:rPr>
+          <w:sz w:val="24"/>
+          <w:szCs w:val="24"/>
         </w:rPr>
       </w:pPr>
     </w:p>
@@ -188,44 +159,54 @@
           <w:tab w:val="left" w:pos="6160"/>
           <w:tab w:val="left" w:pos="6720"/>
         </w:tabs>
-        <w:bidi w:val="0"/>
-        <w:ind w:left="0" w:right="0" w:firstLine="0"/>
-        <w:jc w:val="left"/>
-        <w:rPr>
-          <w:sz w:val="24"/>
-          <w:szCs w:val="24"/>
-          <w:rtl w:val="0"/>
+        <w:rPr>
+          <w:sz w:val="24"/>
+          <w:szCs w:val="24"/>
         </w:rPr>
       </w:pPr>
       <w:r>
         <w:rPr>
-          <w:rFonts w:ascii="Helvetica"/>
-          <w:sz w:val="24"/>
-          <w:szCs w:val="24"/>
-          <w:rtl w:val="0"/>
-          <w:lang w:val="en-US"/>
-        </w:rPr>
-        <w:t>For the design of this feeder we had two competing designs. Both use the two hollow tubes stacked as a container. We chose to do this because they are completely reliable in containing the disks and because a new disk simply falls out if the bottom one is removed, they are very fast. Because the container is made off two big parts and some small parts to make them stack, the container is also very robust. It</w:t>
-      </w:r>
-      <w:r>
-        <w:rPr>
-          <w:rFonts w:hAnsi="Helvetica" w:hint="default"/>
-          <w:sz w:val="24"/>
-          <w:szCs w:val="24"/>
-          <w:rtl w:val="0"/>
+          <w:sz w:val="24"/>
+          <w:szCs w:val="24"/>
+        </w:rPr>
+        <w:t xml:space="preserve">For the design of this feeder we had two competing designs. Both use the two </w:t>
+      </w:r>
+      <w:r>
+        <w:rPr>
+          <w:sz w:val="24"/>
+          <w:szCs w:val="24"/>
+        </w:rPr>
+        <w:t xml:space="preserve">hollow tubes stacked as a container. We chose to do this because they are completely reliable in containing the disks and because a new disk simply falls out if the bottom one is removed, they are very fast. Because the container is made off two big parts </w:t>
+      </w:r>
+      <w:r>
+        <w:rPr>
+          <w:sz w:val="24"/>
+          <w:szCs w:val="24"/>
+        </w:rPr>
+        <w:t>and some small parts to make them stack, the container is also very robust. It</w:t>
+      </w:r>
+      <w:r>
+        <w:rPr>
+          <w:rFonts w:hAnsi="Helvetica"/>
+          <w:sz w:val="24"/>
+          <w:szCs w:val="24"/>
           <w:lang w:val="fr-FR"/>
         </w:rPr>
         <w:t>’</w:t>
       </w:r>
       <w:r>
         <w:rPr>
-          <w:rFonts w:ascii="Helvetica"/>
-          <w:sz w:val="24"/>
-          <w:szCs w:val="24"/>
-          <w:rtl w:val="0"/>
-          <w:lang w:val="en-US"/>
-        </w:rPr>
-        <w:t>s quite easy to put the disks into the big hole at the top, so user accessibility was very high. In short, the first solution that came to mind scored extremely high on all priorities and we looked no further.</w:t>
+          <w:sz w:val="24"/>
+          <w:szCs w:val="24"/>
+        </w:rPr>
+        <w:t>s quite easy to put the disks into the big hole at the top, so user accessibility was very high. In short, the first solution that came to mind scored extremely high on all prio</w:t>
+      </w:r>
+      <w:r>
+        <w:rPr>
+          <w:sz w:val="24"/>
+          <w:szCs w:val="24"/>
+        </w:rPr>
+        <w:t>rities and we looked no further.</w:t>
       </w:r>
     </w:p>
     <w:p>
@@ -245,13 +226,9 @@
           <w:tab w:val="left" w:pos="6160"/>
           <w:tab w:val="left" w:pos="6720"/>
         </w:tabs>
-        <w:bidi w:val="0"/>
-        <w:ind w:left="0" w:right="0" w:firstLine="0"/>
-        <w:jc w:val="left"/>
-        <w:rPr>
-          <w:sz w:val="24"/>
-          <w:szCs w:val="24"/>
-          <w:rtl w:val="0"/>
+        <w:rPr>
+          <w:sz w:val="24"/>
+          <w:szCs w:val="24"/>
         </w:rPr>
       </w:pPr>
     </w:p>
@@ -272,24 +249,24 @@
           <w:tab w:val="left" w:pos="6160"/>
           <w:tab w:val="left" w:pos="6720"/>
         </w:tabs>
-        <w:bidi w:val="0"/>
-        <w:ind w:left="0" w:right="0" w:firstLine="0"/>
-        <w:jc w:val="left"/>
-        <w:rPr>
-          <w:sz w:val="24"/>
-          <w:szCs w:val="24"/>
-          <w:rtl w:val="0"/>
+        <w:rPr>
+          <w:sz w:val="24"/>
+          <w:szCs w:val="24"/>
         </w:rPr>
       </w:pPr>
       <w:r>
         <w:rPr>
-          <w:rFonts w:ascii="Helvetica"/>
-          <w:sz w:val="24"/>
-          <w:szCs w:val="24"/>
-          <w:rtl w:val="0"/>
-          <w:lang w:val="en-US"/>
-        </w:rPr>
-        <w:t>The first design for the feeder consist of 3 important parts. First you have the container. The container drops a disk, which is then pushed onto the conveyor belt using a cam. A wall to the left of the container makes sure the disk is pushed up and not to the left.</w:t>
+          <w:sz w:val="24"/>
+          <w:szCs w:val="24"/>
+        </w:rPr>
+        <w:t>The first design for the feeder consist of 3 important parts. First you have the container. The container drops a disk, which is then pushed onto the conveyor belt using a cam. A wall to the left of the container makes sur</w:t>
+      </w:r>
+      <w:r>
+        <w:rPr>
+          <w:sz w:val="24"/>
+          <w:szCs w:val="24"/>
+        </w:rPr>
+        <w:t>e the disk is pushed up and not to the left.</w:t>
       </w:r>
     </w:p>
     <w:p>
@@ -309,20 +286,17 @@
           <w:tab w:val="left" w:pos="6160"/>
           <w:tab w:val="left" w:pos="6720"/>
         </w:tabs>
-        <w:bidi w:val="0"/>
-        <w:ind w:left="0" w:right="0" w:firstLine="0"/>
-        <w:jc w:val="left"/>
-        <w:rPr>
-          <w:sz w:val="24"/>
-          <w:szCs w:val="24"/>
-          <w:rtl w:val="0"/>
+        <w:rPr>
+          <w:sz w:val="24"/>
+          <w:szCs w:val="24"/>
         </w:rPr>
       </w:pPr>
       <w:r>
         <w:rPr>
-          <w:sz w:val="24"/>
-          <w:szCs w:val="24"/>
-          <w:rtl w:val="0"/>
+          <w:noProof/>
+          <w:sz w:val="24"/>
+          <w:szCs w:val="24"/>
+          <w:lang w:val="en-GB"/>
         </w:rPr>
         <w:drawing>
           <wp:anchor distT="152400" distB="152400" distL="152400" distR="152400" simplePos="0" relativeHeight="251659264" behindDoc="0" locked="0" layoutInCell="1" allowOverlap="1">
@@ -346,7 +320,7 @@
                     <pic:cNvPicPr/>
                   </pic:nvPicPr>
                   <pic:blipFill>
-                    <a:blip r:embed="rId4">
+                    <a:blip r:embed="rId6">
                       <a:extLst/>
                     </a:blip>
                     <a:stretch>
@@ -391,13 +365,9 @@
           <w:tab w:val="left" w:pos="6160"/>
           <w:tab w:val="left" w:pos="6720"/>
         </w:tabs>
-        <w:bidi w:val="0"/>
-        <w:ind w:left="0" w:right="0" w:firstLine="0"/>
-        <w:jc w:val="left"/>
-        <w:rPr>
-          <w:sz w:val="24"/>
-          <w:szCs w:val="24"/>
-          <w:rtl w:val="0"/>
+        <w:rPr>
+          <w:sz w:val="24"/>
+          <w:szCs w:val="24"/>
         </w:rPr>
       </w:pPr>
     </w:p>
@@ -418,30 +388,31 @@
           <w:tab w:val="left" w:pos="6160"/>
           <w:tab w:val="left" w:pos="6720"/>
         </w:tabs>
-        <w:bidi w:val="0"/>
-        <w:ind w:left="0" w:right="0" w:firstLine="0"/>
-        <w:jc w:val="left"/>
-        <w:rPr>
-          <w:sz w:val="24"/>
-          <w:szCs w:val="24"/>
-          <w:rtl w:val="0"/>
+        <w:rPr>
+          <w:sz w:val="24"/>
+          <w:szCs w:val="24"/>
         </w:rPr>
       </w:pPr>
       <w:r>
         <w:rPr>
-          <w:rFonts w:ascii="Helvetica"/>
-          <w:sz w:val="24"/>
-          <w:szCs w:val="24"/>
-          <w:rtl w:val="0"/>
-          <w:lang w:val="en-US"/>
-        </w:rPr>
-        <w:t>Our second design also consisted of a block that pushes the disk. To make this block move a lever attached to a wheel is used. Rotating the wheel makes the block move back and forth, pushing disks onto the conveyor belt.</w:t>
-      </w:r>
-      <w:r>
-        <w:rPr>
-          <w:sz w:val="24"/>
-          <w:szCs w:val="24"/>
-          <w:rtl w:val="0"/>
+          <w:sz w:val="24"/>
+          <w:szCs w:val="24"/>
+        </w:rPr>
+        <w:t>Our second design also consisted of a block that pushes the disk. To make this block move a lever attached to a wheel is used. Rotating the wheel makes the block move back and forth, pushing disks onto the co</w:t>
+      </w:r>
+      <w:r>
+        <w:rPr>
+          <w:sz w:val="24"/>
+          <w:szCs w:val="24"/>
+        </w:rPr>
+        <w:t>nveyor belt.</w:t>
+      </w:r>
+      <w:r>
+        <w:rPr>
+          <w:noProof/>
+          <w:sz w:val="24"/>
+          <w:szCs w:val="24"/>
+          <w:lang w:val="en-GB"/>
         </w:rPr>
         <w:drawing>
           <wp:anchor distT="152400" distB="152400" distL="152400" distR="152400" simplePos="0" relativeHeight="251660288" behindDoc="0" locked="0" layoutInCell="1" allowOverlap="1">
@@ -465,7 +436,7 @@
                     <pic:cNvPicPr/>
                   </pic:nvPicPr>
                   <pic:blipFill>
-                    <a:blip r:embed="rId5">
+                    <a:blip r:embed="rId7">
                       <a:extLst/>
                     </a:blip>
                     <a:stretch>
@@ -510,13 +481,9 @@
           <w:tab w:val="left" w:pos="6160"/>
           <w:tab w:val="left" w:pos="6720"/>
         </w:tabs>
-        <w:bidi w:val="0"/>
-        <w:ind w:left="0" w:right="0" w:firstLine="0"/>
-        <w:jc w:val="left"/>
-        <w:rPr>
-          <w:sz w:val="24"/>
-          <w:szCs w:val="24"/>
-          <w:rtl w:val="0"/>
+        <w:rPr>
+          <w:sz w:val="24"/>
+          <w:szCs w:val="24"/>
         </w:rPr>
       </w:pPr>
     </w:p>
@@ -537,13 +504,9 @@
           <w:tab w:val="left" w:pos="6160"/>
           <w:tab w:val="left" w:pos="6720"/>
         </w:tabs>
-        <w:bidi w:val="0"/>
-        <w:ind w:left="0" w:right="0" w:firstLine="0"/>
-        <w:jc w:val="left"/>
-        <w:rPr>
-          <w:sz w:val="24"/>
-          <w:szCs w:val="24"/>
-          <w:rtl w:val="0"/>
+        <w:rPr>
+          <w:sz w:val="24"/>
+          <w:szCs w:val="24"/>
         </w:rPr>
       </w:pPr>
     </w:p>
@@ -564,13 +527,9 @@
           <w:tab w:val="left" w:pos="6160"/>
           <w:tab w:val="left" w:pos="6720"/>
         </w:tabs>
-        <w:bidi w:val="0"/>
-        <w:ind w:left="0" w:right="0" w:firstLine="0"/>
-        <w:jc w:val="left"/>
-        <w:rPr>
-          <w:sz w:val="24"/>
-          <w:szCs w:val="24"/>
-          <w:rtl w:val="0"/>
+        <w:rPr>
+          <w:sz w:val="24"/>
+          <w:szCs w:val="24"/>
         </w:rPr>
       </w:pPr>
     </w:p>
@@ -591,92 +550,132 @@
           <w:tab w:val="left" w:pos="6160"/>
           <w:tab w:val="left" w:pos="6720"/>
         </w:tabs>
-        <w:bidi w:val="0"/>
-        <w:ind w:left="0" w:right="0" w:firstLine="0"/>
-        <w:jc w:val="left"/>
-        <w:rPr>
-          <w:rtl w:val="0"/>
-        </w:rPr>
       </w:pPr>
       <w:r>
         <w:rPr>
-          <w:rFonts w:ascii="Helvetica"/>
-          <w:sz w:val="24"/>
-          <w:szCs w:val="24"/>
-          <w:rtl w:val="0"/>
-          <w:lang w:val="en-US"/>
-        </w:rPr>
-        <w:t>Both designs correctly implemented the use cases. To test which one would be better we build both and tested them. They scored the same on almost all top priorities.They where both completely reliable for instance. There was also no difference in speed, both would push a disk onto the conveyor belt with every turn of their wheels. Both did not hinder the user, so the good user accessibility of the container was unchanged. When we came to the last three priorities there where some differences making us choose the first design: It was easier to build, used less parts and was a lot more compact.</w:t>
-      </w:r>
+          <w:sz w:val="24"/>
+          <w:szCs w:val="24"/>
+        </w:rPr>
+        <w:t>Both designs correctly implemented the use cases. To test which one would be better we build both and tested them. They scored the same on a</w:t>
+      </w:r>
+      <w:r>
+        <w:rPr>
+          <w:sz w:val="24"/>
+          <w:szCs w:val="24"/>
+        </w:rPr>
+        <w:t>lmost all top priorities. They w</w:t>
+      </w:r>
+      <w:r>
+        <w:rPr>
+          <w:sz w:val="24"/>
+          <w:szCs w:val="24"/>
+        </w:rPr>
+        <w:t>ere both completely reliable for instance. There was also no differ</w:t>
+      </w:r>
+      <w:r>
+        <w:rPr>
+          <w:sz w:val="24"/>
+          <w:szCs w:val="24"/>
+        </w:rPr>
+        <w:t>ence in speed, both would push a disk onto the conveyor belt with every turn of their wheels. Both did not hinder the user, so the good user accessibility of the container was unchanged. When we came to th</w:t>
+      </w:r>
+      <w:r>
+        <w:rPr>
+          <w:sz w:val="24"/>
+          <w:szCs w:val="24"/>
+        </w:rPr>
+        <w:t>e last three priorities there w</w:t>
+      </w:r>
+      <w:r>
+        <w:rPr>
+          <w:sz w:val="24"/>
+          <w:szCs w:val="24"/>
+        </w:rPr>
+        <w:t>ere some difference</w:t>
+      </w:r>
+      <w:r>
+        <w:rPr>
+          <w:sz w:val="24"/>
+          <w:szCs w:val="24"/>
+        </w:rPr>
+        <w:t>s making us choose the first design: It was easier to build, used less parts and was a lot more compact.</w:t>
+      </w:r>
+      <w:bookmarkStart w:id="0" w:name="_GoBack"/>
+      <w:bookmarkEnd w:id="0"/>
     </w:p>
     <w:sectPr>
-      <w:headerReference w:type="default" r:id="rId6"/>
-      <w:footerReference w:type="default" r:id="rId7"/>
-      <w:pgSz w:w="11906" w:h="16838" w:orient="portrait"/>
-      <w:pgMar w:top="1134" w:right="1134" w:bottom="1134" w:left="1134" w:header="709" w:footer="850"/>
-      <w:bidi w:val="0"/>
+      <w:headerReference w:type="default" r:id="rId8"/>
+      <w:footerReference w:type="default" r:id="rId9"/>
+      <w:pgSz w:w="11906" w:h="16838"/>
+      <w:pgMar w:top="1134" w:right="1134" w:bottom="1134" w:left="1134" w:header="709" w:footer="850" w:gutter="0"/>
+      <w:cols w:space="720"/>
     </w:sectPr>
   </w:body>
 </w:document>
 </file>
 
+<file path=word/endnotes.xml><?xml version="1.0" encoding="utf-8"?>
+<w:endnotes xmlns:wpc="http://schemas.microsoft.com/office/word/2010/wordprocessingCanvas" xmlns:mc="http://schemas.openxmlformats.org/markup-compatibility/2006" xmlns:o="urn:schemas-microsoft-com:office:office" xmlns:r="http://schemas.openxmlformats.org/officeDocument/2006/relationships" xmlns:m="http://schemas.openxmlformats.org/officeDocument/2006/math" xmlns:v="urn:schemas-microsoft-com:vml" xmlns:wp14="http://schemas.microsoft.com/office/word/2010/wordprocessingDrawing" xmlns:wp="http://schemas.openxmlformats.org/drawingml/2006/wordprocessingDrawing" xmlns:w10="urn:schemas-microsoft-com:office:word" xmlns:w="http://schemas.openxmlformats.org/wordprocessingml/2006/main" xmlns:w14="http://schemas.microsoft.com/office/word/2010/wordml" xmlns:w15="http://schemas.microsoft.com/office/word/2012/wordml" xmlns:wpg="http://schemas.microsoft.com/office/word/2010/wordprocessingGroup" xmlns:wpi="http://schemas.microsoft.com/office/word/2010/wordprocessingInk" xmlns:wne="http://schemas.microsoft.com/office/word/2006/wordml" xmlns:wps="http://schemas.microsoft.com/office/word/2010/wordprocessingShape" mc:Ignorable="w14 w15 wp14">
+  <w:endnote w:type="separator" w:id="-1">
+    <w:p>
+      <w:r>
+        <w:separator/>
+      </w:r>
+    </w:p>
+  </w:endnote>
+  <w:endnote w:type="continuationSeparator" w:id="0">
+    <w:p>
+      <w:r>
+        <w:continuationSeparator/>
+      </w:r>
+    </w:p>
+  </w:endnote>
+</w:endnotes>
+</file>
+
 <file path=word/footer1.xml><?xml version="1.0" encoding="utf-8"?>
-<w:ftr xmlns:r="http://schemas.openxmlformats.org/officeDocument/2006/relationships" xmlns:wp="http://schemas.openxmlformats.org/drawingml/2006/wordprocessingDrawing" xmlns:w="http://schemas.openxmlformats.org/wordprocessingml/2006/main" xmlns:w10="urn:schemas-microsoft-com:office:word" xmlns:w14="http://schemas.microsoft.com/office/word/2010/wordml" xmlns:wps="http://schemas.microsoft.com/office/word/2010/wordprocessingShape" xmlns:wpg="http://schemas.microsoft.com/office/word/2010/wordprocessingGroup" xmlns:mc="http://schemas.openxmlformats.org/markup-compatibility/2006" xmlns:v="urn:schemas-microsoft-com:vml" xmlns:o="urn:schemas-microsoft-com:office:office" mc:Ignorable="w14">
-  <w:p>
-    <w:r/>
-  </w:p>
+<w:ftr xmlns:wpc="http://schemas.microsoft.com/office/word/2010/wordprocessingCanvas" xmlns:mc="http://schemas.openxmlformats.org/markup-compatibility/2006" xmlns:o="urn:schemas-microsoft-com:office:office" xmlns:r="http://schemas.openxmlformats.org/officeDocument/2006/relationships" xmlns:m="http://schemas.openxmlformats.org/officeDocument/2006/math" xmlns:v="urn:schemas-microsoft-com:vml" xmlns:wp14="http://schemas.microsoft.com/office/word/2010/wordprocessingDrawing" xmlns:wp="http://schemas.openxmlformats.org/drawingml/2006/wordprocessingDrawing" xmlns:w10="urn:schemas-microsoft-com:office:word" xmlns:w="http://schemas.openxmlformats.org/wordprocessingml/2006/main" xmlns:w14="http://schemas.microsoft.com/office/word/2010/wordml" xmlns:w15="http://schemas.microsoft.com/office/word/2012/wordml" xmlns:wpg="http://schemas.microsoft.com/office/word/2010/wordprocessingGroup" xmlns:wpi="http://schemas.microsoft.com/office/word/2010/wordprocessingInk" xmlns:wne="http://schemas.microsoft.com/office/word/2006/wordml" xmlns:wps="http://schemas.microsoft.com/office/word/2010/wordprocessingShape" mc:Ignorable="w14 w15 wp14">
+  <w:p/>
 </w:ftr>
 </file>
 
+<file path=word/footnotes.xml><?xml version="1.0" encoding="utf-8"?>
+<w:footnotes xmlns:wpc="http://schemas.microsoft.com/office/word/2010/wordprocessingCanvas" xmlns:mc="http://schemas.openxmlformats.org/markup-compatibility/2006" xmlns:o="urn:schemas-microsoft-com:office:office" xmlns:r="http://schemas.openxmlformats.org/officeDocument/2006/relationships" xmlns:m="http://schemas.openxmlformats.org/officeDocument/2006/math" xmlns:v="urn:schemas-microsoft-com:vml" xmlns:wp14="http://schemas.microsoft.com/office/word/2010/wordprocessingDrawing" xmlns:wp="http://schemas.openxmlformats.org/drawingml/2006/wordprocessingDrawing" xmlns:w10="urn:schemas-microsoft-com:office:word" xmlns:w="http://schemas.openxmlformats.org/wordprocessingml/2006/main" xmlns:w14="http://schemas.microsoft.com/office/word/2010/wordml" xmlns:w15="http://schemas.microsoft.com/office/word/2012/wordml" xmlns:wpg="http://schemas.microsoft.com/office/word/2010/wordprocessingGroup" xmlns:wpi="http://schemas.microsoft.com/office/word/2010/wordprocessingInk" xmlns:wne="http://schemas.microsoft.com/office/word/2006/wordml" xmlns:wps="http://schemas.microsoft.com/office/word/2010/wordprocessingShape" mc:Ignorable="w14 w15 wp14">
+  <w:footnote w:type="separator" w:id="-1">
+    <w:p>
+      <w:r>
+        <w:separator/>
+      </w:r>
+    </w:p>
+  </w:footnote>
+  <w:footnote w:type="continuationSeparator" w:id="0">
+    <w:p>
+      <w:r>
+        <w:continuationSeparator/>
+      </w:r>
+    </w:p>
+  </w:footnote>
+</w:footnotes>
+</file>
+
 <file path=word/header1.xml><?xml version="1.0" encoding="utf-8"?>
-<w:hdr xmlns:r="http://schemas.openxmlformats.org/officeDocument/2006/relationships" xmlns:wp="http://schemas.openxmlformats.org/drawingml/2006/wordprocessingDrawing" xmlns:w="http://schemas.openxmlformats.org/wordprocessingml/2006/main" xmlns:w10="urn:schemas-microsoft-com:office:word" xmlns:w14="http://schemas.microsoft.com/office/word/2010/wordml" xmlns:wps="http://schemas.microsoft.com/office/word/2010/wordprocessingShape" xmlns:wpg="http://schemas.microsoft.com/office/word/2010/wordprocessingGroup" xmlns:mc="http://schemas.openxmlformats.org/markup-compatibility/2006" xmlns:v="urn:schemas-microsoft-com:vml" xmlns:o="urn:schemas-microsoft-com:office:office" mc:Ignorable="w14">
-  <w:p>
-    <w:r/>
-  </w:p>
+<w:hdr xmlns:wpc="http://schemas.microsoft.com/office/word/2010/wordprocessingCanvas" xmlns:mc="http://schemas.openxmlformats.org/markup-compatibility/2006" xmlns:o="urn:schemas-microsoft-com:office:office" xmlns:r="http://schemas.openxmlformats.org/officeDocument/2006/relationships" xmlns:m="http://schemas.openxmlformats.org/officeDocument/2006/math" xmlns:v="urn:schemas-microsoft-com:vml" xmlns:wp14="http://schemas.microsoft.com/office/word/2010/wordprocessingDrawing" xmlns:wp="http://schemas.openxmlformats.org/drawingml/2006/wordprocessingDrawing" xmlns:w10="urn:schemas-microsoft-com:office:word" xmlns:w="http://schemas.openxmlformats.org/wordprocessingml/2006/main" xmlns:w14="http://schemas.microsoft.com/office/word/2010/wordml" xmlns:w15="http://schemas.microsoft.com/office/word/2012/wordml" xmlns:wpg="http://schemas.microsoft.com/office/word/2010/wordprocessingGroup" xmlns:wpi="http://schemas.microsoft.com/office/word/2010/wordprocessingInk" xmlns:wne="http://schemas.microsoft.com/office/word/2006/wordml" xmlns:wps="http://schemas.microsoft.com/office/word/2010/wordprocessingShape" mc:Ignorable="w14 w15 wp14">
+  <w:p/>
 </w:hdr>
 </file>
 
 <file path=word/styles.xml><?xml version="1.0" encoding="utf-8"?>
-<w:styles xmlns:w="http://schemas.openxmlformats.org/wordprocessingml/2006/main" xmlns:mc="http://schemas.openxmlformats.org/markup-compatibility/2006" xmlns:w14="http://schemas.microsoft.com/office/word/2010/wordml" mc:Ignorable="w14">
+<w:styles xmlns:mc="http://schemas.openxmlformats.org/markup-compatibility/2006" xmlns:r="http://schemas.openxmlformats.org/officeDocument/2006/relationships" xmlns:w="http://schemas.openxmlformats.org/wordprocessingml/2006/main" xmlns:w14="http://schemas.microsoft.com/office/word/2010/wordml" xmlns:w15="http://schemas.microsoft.com/office/word/2012/wordml" mc:Ignorable="w14 w15">
   <w:docDefaults>
     <w:rPrDefault>
       <w:rPr>
-        <w:rFonts w:ascii="Times New Roman" w:cs="Times New Roman" w:hAnsi="Times New Roman" w:eastAsia="Arial Unicode MS"/>
-        <w:b w:val="0"/>
-        <w:bCs w:val="0"/>
-        <w:i w:val="0"/>
-        <w:iCs w:val="0"/>
-        <w:caps w:val="0"/>
-        <w:smallCaps w:val="0"/>
-        <w:strike w:val="0"/>
-        <w:dstrike w:val="0"/>
-        <w:outline w:val="0"/>
-        <w:emboss w:val="0"/>
-        <w:imprint w:val="0"/>
-        <w:vanish w:val="0"/>
-        <w:color w:val="auto"/>
-        <w:spacing w:val="0"/>
-        <w:w w:val="100"/>
-        <w:kern w:val="0"/>
-        <w:position w:val="0"/>
-        <w:sz w:val="20"/>
-        <w:szCs w:val="20"/>
-        <w:u w:val="none" w:color="auto"/>
+        <w:rFonts w:ascii="Times New Roman" w:eastAsia="Arial Unicode MS" w:hAnsi="Times New Roman" w:cs="Times New Roman"/>
         <w:bdr w:val="nil"/>
-        <w:vertAlign w:val="baseline"/>
-        <w:lang/>
+        <w:lang w:val="en-GB" w:eastAsia="ja-JP" w:bidi="ar-SA"/>
       </w:rPr>
     </w:rPrDefault>
     <w:pPrDefault>
       <w:pPr>
-        <w:pageBreakBefore w:val="0"/>
-        <w:framePr w:anchorLock="0" w:w="0" w:h="0" w:vSpace="0" w:hSpace="0" w:xAlign="left" w:y="0" w:hRule="exact" w:vAnchor="margin"/>
-        <w:widowControl w:val="1"/>
-        <w:numPr>
-          <w:ilvl w:val="0"/>
-          <w:numId w:val="0"/>
-        </w:numPr>
-        <w:suppressLineNumbers w:val="0"/>
         <w:pBdr>
           <w:top w:val="nil"/>
           <w:left w:val="nil"/>
@@ -685,27 +684,416 @@
           <w:between w:val="nil"/>
           <w:bar w:val="nil"/>
         </w:pBdr>
-        <w:suppressAutoHyphens w:val="0"/>
-        <w:spacing w:before="0" w:beforeAutospacing="0" w:after="0" w:afterAutospacing="0" w:line="240" w:lineRule="auto"/>
-        <w:ind w:left="0" w:right="0" w:firstLine="0"/>
-        <w:jc w:val="left"/>
-        <w:outlineLvl w:val="9"/>
       </w:pPr>
     </w:pPrDefault>
   </w:docDefaults>
+  <w:latentStyles w:defLockedState="0" w:defUIPriority="99" w:defSemiHidden="0" w:defUnhideWhenUsed="0" w:defQFormat="0" w:count="371">
+    <w:lsdException w:name="Normal" w:uiPriority="0" w:qFormat="1"/>
+    <w:lsdException w:name="heading 1" w:uiPriority="9" w:qFormat="1"/>
+    <w:lsdException w:name="heading 2" w:semiHidden="1" w:uiPriority="9" w:unhideWhenUsed="1" w:qFormat="1"/>
+    <w:lsdException w:name="heading 3" w:semiHidden="1" w:uiPriority="9" w:unhideWhenUsed="1" w:qFormat="1"/>
+    <w:lsdException w:name="heading 4" w:semiHidden="1" w:uiPriority="9" w:unhideWhenUsed="1" w:qFormat="1"/>
+    <w:lsdException w:name="heading 5" w:semiHidden="1" w:uiPriority="9" w:unhideWhenUsed="1" w:qFormat="1"/>
+    <w:lsdException w:name="heading 6" w:semiHidden="1" w:uiPriority="9" w:unhideWhenUsed="1" w:qFormat="1"/>
+    <w:lsdException w:name="heading 7" w:semiHidden="1" w:uiPriority="9" w:unhideWhenUsed="1" w:qFormat="1"/>
+    <w:lsdException w:name="heading 8" w:semiHidden="1" w:uiPriority="9" w:unhideWhenUsed="1" w:qFormat="1"/>
+    <w:lsdException w:name="heading 9" w:semiHidden="1" w:uiPriority="9" w:unhideWhenUsed="1" w:qFormat="1"/>
+    <w:lsdException w:name="index 1" w:semiHidden="1" w:unhideWhenUsed="1"/>
+    <w:lsdException w:name="index 2" w:semiHidden="1" w:unhideWhenUsed="1"/>
+    <w:lsdException w:name="index 3" w:semiHidden="1" w:unhideWhenUsed="1"/>
+    <w:lsdException w:name="index 4" w:semiHidden="1" w:unhideWhenUsed="1"/>
+    <w:lsdException w:name="index 5" w:semiHidden="1" w:unhideWhenUsed="1"/>
+    <w:lsdException w:name="index 6" w:semiHidden="1" w:unhideWhenUsed="1"/>
+    <w:lsdException w:name="index 7" w:semiHidden="1" w:unhideWhenUsed="1"/>
+    <w:lsdException w:name="index 8" w:semiHidden="1" w:unhideWhenUsed="1"/>
+    <w:lsdException w:name="index 9" w:semiHidden="1" w:unhideWhenUsed="1"/>
+    <w:lsdException w:name="toc 1" w:semiHidden="1" w:uiPriority="39" w:unhideWhenUsed="1"/>
+    <w:lsdException w:name="toc 2" w:semiHidden="1" w:uiPriority="39" w:unhideWhenUsed="1"/>
+    <w:lsdException w:name="toc 3" w:semiHidden="1" w:uiPriority="39" w:unhideWhenUsed="1"/>
+    <w:lsdException w:name="toc 4" w:semiHidden="1" w:uiPriority="39" w:unhideWhenUsed="1"/>
+    <w:lsdException w:name="toc 5" w:semiHidden="1" w:uiPriority="39" w:unhideWhenUsed="1"/>
+    <w:lsdException w:name="toc 6" w:semiHidden="1" w:uiPriority="39" w:unhideWhenUsed="1"/>
+    <w:lsdException w:name="toc 7" w:semiHidden="1" w:uiPriority="39" w:unhideWhenUsed="1"/>
+    <w:lsdException w:name="toc 8" w:semiHidden="1" w:uiPriority="39" w:unhideWhenUsed="1"/>
+    <w:lsdException w:name="toc 9" w:semiHidden="1" w:uiPriority="39" w:unhideWhenUsed="1"/>
+    <w:lsdException w:name="Normal Indent" w:semiHidden="1" w:unhideWhenUsed="1"/>
+    <w:lsdException w:name="footnote text" w:semiHidden="1" w:unhideWhenUsed="1"/>
+    <w:lsdException w:name="annotation text" w:semiHidden="1" w:unhideWhenUsed="1"/>
+    <w:lsdException w:name="header" w:semiHidden="1" w:unhideWhenUsed="1"/>
+    <w:lsdException w:name="footer" w:semiHidden="1" w:unhideWhenUsed="1"/>
+    <w:lsdException w:name="index heading" w:semiHidden="1" w:unhideWhenUsed="1"/>
+    <w:lsdException w:name="caption" w:semiHidden="1" w:uiPriority="35" w:unhideWhenUsed="1" w:qFormat="1"/>
+    <w:lsdException w:name="table of figures" w:semiHidden="1" w:unhideWhenUsed="1"/>
+    <w:lsdException w:name="envelope address" w:semiHidden="1" w:unhideWhenUsed="1"/>
+    <w:lsdException w:name="envelope return" w:semiHidden="1" w:unhideWhenUsed="1"/>
+    <w:lsdException w:name="footnote reference" w:semiHidden="1" w:unhideWhenUsed="1"/>
+    <w:lsdException w:name="annotation reference" w:semiHidden="1" w:unhideWhenUsed="1"/>
+    <w:lsdException w:name="line number" w:semiHidden="1" w:unhideWhenUsed="1"/>
+    <w:lsdException w:name="page number" w:semiHidden="1" w:unhideWhenUsed="1"/>
+    <w:lsdException w:name="endnote reference" w:semiHidden="1" w:unhideWhenUsed="1"/>
+    <w:lsdException w:name="endnote text" w:semiHidden="1" w:unhideWhenUsed="1"/>
+    <w:lsdException w:name="table of authorities" w:semiHidden="1" w:unhideWhenUsed="1"/>
+    <w:lsdException w:name="macro" w:semiHidden="1" w:unhideWhenUsed="1"/>
+    <w:lsdException w:name="toa heading" w:semiHidden="1" w:unhideWhenUsed="1"/>
+    <w:lsdException w:name="List" w:semiHidden="1" w:unhideWhenUsed="1"/>
+    <w:lsdException w:name="List Bullet" w:semiHidden="1" w:unhideWhenUsed="1"/>
+    <w:lsdException w:name="List Number" w:semiHidden="1" w:unhideWhenUsed="1"/>
+    <w:lsdException w:name="List 2" w:semiHidden="1" w:unhideWhenUsed="1"/>
+    <w:lsdException w:name="List 3" w:semiHidden="1" w:unhideWhenUsed="1"/>
+    <w:lsdException w:name="List 4" w:semiHidden="1" w:unhideWhenUsed="1"/>
+    <w:lsdException w:name="List 5" w:semiHidden="1" w:unhideWhenUsed="1"/>
+    <w:lsdException w:name="List Bullet 2" w:semiHidden="1" w:unhideWhenUsed="1"/>
+    <w:lsdException w:name="List Bullet 3" w:semiHidden="1" w:unhideWhenUsed="1"/>
+    <w:lsdException w:name="List Bullet 4" w:semiHidden="1" w:unhideWhenUsed="1"/>
+    <w:lsdException w:name="List Bullet 5" w:semiHidden="1" w:unhideWhenUsed="1"/>
+    <w:lsdException w:name="List Number 2" w:semiHidden="1" w:unhideWhenUsed="1"/>
+    <w:lsdException w:name="List Number 3" w:semiHidden="1" w:unhideWhenUsed="1"/>
+    <w:lsdException w:name="List Number 4" w:semiHidden="1" w:unhideWhenUsed="1"/>
+    <w:lsdException w:name="List Number 5" w:semiHidden="1" w:unhideWhenUsed="1"/>
+    <w:lsdException w:name="Title" w:uiPriority="10" w:qFormat="1"/>
+    <w:lsdException w:name="Closing" w:semiHidden="1" w:unhideWhenUsed="1"/>
+    <w:lsdException w:name="Signature" w:semiHidden="1" w:unhideWhenUsed="1"/>
+    <w:lsdException w:name="Default Paragraph Font" w:semiHidden="1" w:uiPriority="1" w:unhideWhenUsed="1"/>
+    <w:lsdException w:name="Body Text" w:semiHidden="1" w:unhideWhenUsed="1"/>
+    <w:lsdException w:name="Body Text Indent" w:semiHidden="1" w:unhideWhenUsed="1"/>
+    <w:lsdException w:name="List Continue" w:semiHidden="1" w:unhideWhenUsed="1"/>
+    <w:lsdException w:name="List Continue 2" w:semiHidden="1" w:unhideWhenUsed="1"/>
+    <w:lsdException w:name="List Continue 3" w:semiHidden="1" w:unhideWhenUsed="1"/>
+    <w:lsdException w:name="List Continue 4" w:semiHidden="1" w:unhideWhenUsed="1"/>
+    <w:lsdException w:name="List Continue 5" w:semiHidden="1" w:unhideWhenUsed="1"/>
+    <w:lsdException w:name="Message Header" w:semiHidden="1" w:unhideWhenUsed="1"/>
+    <w:lsdException w:name="Subtitle" w:uiPriority="11" w:qFormat="1"/>
+    <w:lsdException w:name="Salutation" w:semiHidden="1" w:unhideWhenUsed="1"/>
+    <w:lsdException w:name="Date" w:semiHidden="1" w:unhideWhenUsed="1"/>
+    <w:lsdException w:name="Body Text First Indent" w:semiHidden="1" w:unhideWhenUsed="1"/>
+    <w:lsdException w:name="Body Text First Indent 2" w:semiHidden="1" w:unhideWhenUsed="1"/>
+    <w:lsdException w:name="Note Heading" w:semiHidden="1" w:unhideWhenUsed="1"/>
+    <w:lsdException w:name="Body Text 2" w:semiHidden="1" w:unhideWhenUsed="1"/>
+    <w:lsdException w:name="Body Text 3" w:semiHidden="1" w:unhideWhenUsed="1"/>
+    <w:lsdException w:name="Body Text Indent 2" w:semiHidden="1" w:unhideWhenUsed="1"/>
+    <w:lsdException w:name="Body Text Indent 3" w:semiHidden="1" w:unhideWhenUsed="1"/>
+    <w:lsdException w:name="Block Text" w:semiHidden="1" w:unhideWhenUsed="1"/>
+    <w:lsdException w:name="Hyperlink" w:semiHidden="1" w:unhideWhenUsed="1"/>
+    <w:lsdException w:name="FollowedHyperlink" w:semiHidden="1" w:unhideWhenUsed="1"/>
+    <w:lsdException w:name="Strong" w:uiPriority="22" w:qFormat="1"/>
+    <w:lsdException w:name="Emphasis" w:uiPriority="20" w:qFormat="1"/>
+    <w:lsdException w:name="Document Map" w:semiHidden="1" w:unhideWhenUsed="1"/>
+    <w:lsdException w:name="Plain Text" w:semiHidden="1" w:unhideWhenUsed="1"/>
+    <w:lsdException w:name="E-mail Signature" w:semiHidden="1" w:unhideWhenUsed="1"/>
+    <w:lsdException w:name="HTML Top of Form" w:semiHidden="1" w:unhideWhenUsed="1"/>
+    <w:lsdException w:name="HTML Bottom of Form" w:semiHidden="1" w:unhideWhenUsed="1"/>
+    <w:lsdException w:name="Normal (Web)" w:semiHidden="1" w:unhideWhenUsed="1"/>
+    <w:lsdException w:name="HTML Acronym" w:semiHidden="1" w:unhideWhenUsed="1"/>
+    <w:lsdException w:name="HTML Address" w:semiHidden="1" w:unhideWhenUsed="1"/>
+    <w:lsdException w:name="HTML Cite" w:semiHidden="1" w:unhideWhenUsed="1"/>
+    <w:lsdException w:name="HTML Code" w:semiHidden="1" w:unhideWhenUsed="1"/>
+    <w:lsdException w:name="HTML Definition" w:semiHidden="1" w:unhideWhenUsed="1"/>
+    <w:lsdException w:name="HTML Keyboard" w:semiHidden="1" w:unhideWhenUsed="1"/>
+    <w:lsdException w:name="HTML Preformatted" w:semiHidden="1" w:unhideWhenUsed="1"/>
+    <w:lsdException w:name="HTML Sample" w:semiHidden="1" w:unhideWhenUsed="1"/>
+    <w:lsdException w:name="HTML Typewriter" w:semiHidden="1" w:unhideWhenUsed="1"/>
+    <w:lsdException w:name="HTML Variable" w:semiHidden="1" w:unhideWhenUsed="1"/>
+    <w:lsdException w:name="Normal Table" w:semiHidden="1" w:unhideWhenUsed="1"/>
+    <w:lsdException w:name="annotation subject" w:semiHidden="1" w:unhideWhenUsed="1"/>
+    <w:lsdException w:name="No List" w:semiHidden="1" w:unhideWhenUsed="1"/>
+    <w:lsdException w:name="Outline List 1" w:semiHidden="1" w:unhideWhenUsed="1"/>
+    <w:lsdException w:name="Outline List 2" w:semiHidden="1" w:unhideWhenUsed="1"/>
+    <w:lsdException w:name="Outline List 3" w:semiHidden="1" w:unhideWhenUsed="1"/>
+    <w:lsdException w:name="Table Simple 1" w:semiHidden="1" w:unhideWhenUsed="1"/>
+    <w:lsdException w:name="Table Simple 2" w:semiHidden="1" w:unhideWhenUsed="1"/>
+    <w:lsdException w:name="Table Simple 3" w:semiHidden="1" w:unhideWhenUsed="1"/>
+    <w:lsdException w:name="Table Classic 1" w:semiHidden="1" w:unhideWhenUsed="1"/>
+    <w:lsdException w:name="Table Classic 2" w:semiHidden="1" w:unhideWhenUsed="1"/>
+    <w:lsdException w:name="Table Classic 3" w:semiHidden="1" w:unhideWhenUsed="1"/>
+    <w:lsdException w:name="Table Classic 4" w:semiHidden="1" w:unhideWhenUsed="1"/>
+    <w:lsdException w:name="Table Colorful 1" w:semiHidden="1" w:unhideWhenUsed="1"/>
+    <w:lsdException w:name="Table Colorful 2" w:semiHidden="1" w:unhideWhenUsed="1"/>
+    <w:lsdException w:name="Table Colorful 3" w:semiHidden="1" w:unhideWhenUsed="1"/>
+    <w:lsdException w:name="Table Columns 1" w:semiHidden="1" w:unhideWhenUsed="1"/>
+    <w:lsdException w:name="Table Columns 2" w:semiHidden="1" w:unhideWhenUsed="1"/>
+    <w:lsdException w:name="Table Columns 3" w:semiHidden="1" w:unhideWhenUsed="1"/>
+    <w:lsdException w:name="Table Columns 4" w:semiHidden="1" w:unhideWhenUsed="1"/>
+    <w:lsdException w:name="Table Columns 5" w:semiHidden="1" w:unhideWhenUsed="1"/>
+    <w:lsdException w:name="Table Grid 1" w:semiHidden="1" w:unhideWhenUsed="1"/>
+    <w:lsdException w:name="Table Grid 2" w:semiHidden="1" w:unhideWhenUsed="1"/>
+    <w:lsdException w:name="Table Grid 3" w:semiHidden="1" w:unhideWhenUsed="1"/>
+    <w:lsdException w:name="Table Grid 4" w:semiHidden="1" w:unhideWhenUsed="1"/>
+    <w:lsdException w:name="Table Grid 5" w:semiHidden="1" w:unhideWhenUsed="1"/>
+    <w:lsdException w:name="Table Grid 6" w:semiHidden="1" w:unhideWhenUsed="1"/>
+    <w:lsdException w:name="Table Grid 7" w:semiHidden="1" w:unhideWhenUsed="1"/>
+    <w:lsdException w:name="Table Grid 8" w:semiHidden="1" w:unhideWhenUsed="1"/>
+    <w:lsdException w:name="Table List 1" w:semiHidden="1" w:unhideWhenUsed="1"/>
+    <w:lsdException w:name="Table List 2" w:semiHidden="1" w:unhideWhenUsed="1"/>
+    <w:lsdException w:name="Table List 3" w:semiHidden="1" w:unhideWhenUsed="1"/>
+    <w:lsdException w:name="Table List 4" w:semiHidden="1" w:unhideWhenUsed="1"/>
+    <w:lsdException w:name="Table List 5" w:semiHidden="1" w:unhideWhenUsed="1"/>
+    <w:lsdException w:name="Table List 6" w:semiHidden="1" w:unhideWhenUsed="1"/>
+    <w:lsdException w:name="Table List 7" w:semiHidden="1" w:unhideWhenUsed="1"/>
+    <w:lsdException w:name="Table List 8" w:semiHidden="1" w:unhideWhenUsed="1"/>
+    <w:lsdException w:name="Table 3D effects 1" w:semiHidden="1" w:unhideWhenUsed="1"/>
+    <w:lsdException w:name="Table 3D effects 2" w:semiHidden="1" w:unhideWhenUsed="1"/>
+    <w:lsdException w:name="Table 3D effects 3" w:semiHidden="1" w:unhideWhenUsed="1"/>
+    <w:lsdException w:name="Table Contemporary" w:semiHidden="1" w:unhideWhenUsed="1"/>
+    <w:lsdException w:name="Table Elegant" w:semiHidden="1" w:unhideWhenUsed="1"/>
+    <w:lsdException w:name="Table Professional" w:semiHidden="1" w:unhideWhenUsed="1"/>
+    <w:lsdException w:name="Table Subtle 1" w:semiHidden="1" w:unhideWhenUsed="1"/>
+    <w:lsdException w:name="Table Subtle 2" w:semiHidden="1" w:unhideWhenUsed="1"/>
+    <w:lsdException w:name="Table Web 1" w:semiHidden="1" w:unhideWhenUsed="1"/>
+    <w:lsdException w:name="Table Web 2" w:semiHidden="1" w:unhideWhenUsed="1"/>
+    <w:lsdException w:name="Table Web 3" w:semiHidden="1" w:unhideWhenUsed="1"/>
+    <w:lsdException w:name="Balloon Text" w:semiHidden="1" w:unhideWhenUsed="1"/>
+    <w:lsdException w:name="Table Grid" w:uiPriority="39"/>
+    <w:lsdException w:name="Table Theme" w:semiHidden="1" w:unhideWhenUsed="1"/>
+    <w:lsdException w:name="Placeholder Text" w:semiHidden="1"/>
+    <w:lsdException w:name="No Spacing" w:uiPriority="1" w:qFormat="1"/>
+    <w:lsdException w:name="Light Shading" w:uiPriority="60"/>
+    <w:lsdException w:name="Light List" w:uiPriority="61"/>
+    <w:lsdException w:name="Light Grid" w:uiPriority="62"/>
+    <w:lsdException w:name="Medium Shading 1" w:uiPriority="63"/>
+    <w:lsdException w:name="Medium Shading 2" w:uiPriority="64"/>
+    <w:lsdException w:name="Medium List 1" w:uiPriority="65"/>
+    <w:lsdException w:name="Medium List 2" w:uiPriority="66"/>
+    <w:lsdException w:name="Medium Grid 1" w:uiPriority="67"/>
+    <w:lsdException w:name="Medium Grid 2" w:uiPriority="68"/>
+    <w:lsdException w:name="Medium Grid 3" w:uiPriority="69"/>
+    <w:lsdException w:name="Dark List" w:uiPriority="70"/>
+    <w:lsdException w:name="Colorful Shading" w:uiPriority="71"/>
+    <w:lsdException w:name="Colorful List" w:uiPriority="72"/>
+    <w:lsdException w:name="Colorful Grid" w:uiPriority="73"/>
+    <w:lsdException w:name="Light Shading Accent 1" w:uiPriority="60"/>
+    <w:lsdException w:name="Light List Accent 1" w:uiPriority="61"/>
+    <w:lsdException w:name="Light Grid Accent 1" w:uiPriority="62"/>
+    <w:lsdException w:name="Medium Shading 1 Accent 1" w:uiPriority="63"/>
+    <w:lsdException w:name="Medium Shading 2 Accent 1" w:uiPriority="64"/>
+    <w:lsdException w:name="Medium List 1 Accent 1" w:uiPriority="65"/>
+    <w:lsdException w:name="Revision" w:semiHidden="1"/>
+    <w:lsdException w:name="List Paragraph" w:uiPriority="34" w:qFormat="1"/>
+    <w:lsdException w:name="Quote" w:uiPriority="29" w:qFormat="1"/>
+    <w:lsdException w:name="Intense Quote" w:uiPriority="30" w:qFormat="1"/>
+    <w:lsdException w:name="Medium List 2 Accent 1" w:uiPriority="66"/>
+    <w:lsdException w:name="Medium Grid 1 Accent 1" w:uiPriority="67"/>
+    <w:lsdException w:name="Medium Grid 2 Accent 1" w:uiPriority="68"/>
+    <w:lsdException w:name="Medium Grid 3 Accent 1" w:uiPriority="69"/>
+    <w:lsdException w:name="Dark List Accent 1" w:uiPriority="70"/>
+    <w:lsdException w:name="Colorful Shading Accent 1" w:uiPriority="71"/>
+    <w:lsdException w:name="Colorful List Accent 1" w:uiPriority="72"/>
+    <w:lsdException w:name="Colorful Grid Accent 1" w:uiPriority="73"/>
+    <w:lsdException w:name="Light Shading Accent 2" w:uiPriority="60"/>
+    <w:lsdException w:name="Light List Accent 2" w:uiPriority="61"/>
+    <w:lsdException w:name="Light Grid Accent 2" w:uiPriority="62"/>
+    <w:lsdException w:name="Medium Shading 1 Accent 2" w:uiPriority="63"/>
+    <w:lsdException w:name="Medium Shading 2 Accent 2" w:uiPriority="64"/>
+    <w:lsdException w:name="Medium List 1 Accent 2" w:uiPriority="65"/>
+    <w:lsdException w:name="Medium List 2 Accent 2" w:uiPriority="66"/>
+    <w:lsdException w:name="Medium Grid 1 Accent 2" w:uiPriority="67"/>
+    <w:lsdException w:name="Medium Grid 2 Accent 2" w:uiPriority="68"/>
+    <w:lsdException w:name="Medium Grid 3 Accent 2" w:uiPriority="69"/>
+    <w:lsdException w:name="Dark List Accent 2" w:uiPriority="70"/>
+    <w:lsdException w:name="Colorful Shading Accent 2" w:uiPriority="71"/>
+    <w:lsdException w:name="Colorful List Accent 2" w:uiPriority="72"/>
+    <w:lsdException w:name="Colorful Grid Accent 2" w:uiPriority="73"/>
+    <w:lsdException w:name="Light Shading Accent 3" w:uiPriority="60"/>
+    <w:lsdException w:name="Light List Accent 3" w:uiPriority="61"/>
+    <w:lsdException w:name="Light Grid Accent 3" w:uiPriority="62"/>
+    <w:lsdException w:name="Medium Shading 1 Accent 3" w:uiPriority="63"/>
+    <w:lsdException w:name="Medium Shading 2 Accent 3" w:uiPriority="64"/>
+    <w:lsdException w:name="Medium List 1 Accent 3" w:uiPriority="65"/>
+    <w:lsdException w:name="Medium List 2 Accent 3" w:uiPriority="66"/>
+    <w:lsdException w:name="Medium Grid 1 Accent 3" w:uiPriority="67"/>
+    <w:lsdException w:name="Medium Grid 2 Accent 3" w:uiPriority="68"/>
+    <w:lsdException w:name="Medium Grid 3 Accent 3" w:uiPriority="69"/>
+    <w:lsdException w:name="Dark List Accent 3" w:uiPriority="70"/>
+    <w:lsdException w:name="Colorful Shading Accent 3" w:uiPriority="71"/>
+    <w:lsdException w:name="Colorful List Accent 3" w:uiPriority="72"/>
+    <w:lsdException w:name="Colorful Grid Accent 3" w:uiPriority="73"/>
+    <w:lsdException w:name="Light Shading Accent 4" w:uiPriority="60"/>
+    <w:lsdException w:name="Light List Accent 4" w:uiPriority="61"/>
+    <w:lsdException w:name="Light Grid Accent 4" w:uiPriority="62"/>
+    <w:lsdException w:name="Medium Shading 1 Accent 4" w:uiPriority="63"/>
+    <w:lsdException w:name="Medium Shading 2 Accent 4" w:uiPriority="64"/>
+    <w:lsdException w:name="Medium List 1 Accent 4" w:uiPriority="65"/>
+    <w:lsdException w:name="Medium List 2 Accent 4" w:uiPriority="66"/>
+    <w:lsdException w:name="Medium Grid 1 Accent 4" w:uiPriority="67"/>
+    <w:lsdException w:name="Medium Grid 2 Accent 4" w:uiPriority="68"/>
+    <w:lsdException w:name="Medium Grid 3 Accent 4" w:uiPriority="69"/>
+    <w:lsdException w:name="Dark List Accent 4" w:uiPriority="70"/>
+    <w:lsdException w:name="Colorful Shading Accent 4" w:uiPriority="71"/>
+    <w:lsdException w:name="Colorful List Accent 4" w:uiPriority="72"/>
+    <w:lsdException w:name="Colorful Grid Accent 4" w:uiPriority="73"/>
+    <w:lsdException w:name="Light Shading Accent 5" w:uiPriority="60"/>
+    <w:lsdException w:name="Light List Accent 5" w:uiPriority="61"/>
+    <w:lsdException w:name="Light Grid Accent 5" w:uiPriority="62"/>
+    <w:lsdException w:name="Medium Shading 1 Accent 5" w:uiPriority="63"/>
+    <w:lsdException w:name="Medium Shading 2 Accent 5" w:uiPriority="64"/>
+    <w:lsdException w:name="Medium List 1 Accent 5" w:uiPriority="65"/>
+    <w:lsdException w:name="Medium List 2 Accent 5" w:uiPriority="66"/>
+    <w:lsdException w:name="Medium Grid 1 Accent 5" w:uiPriority="67"/>
+    <w:lsdException w:name="Medium Grid 2 Accent 5" w:uiPriority="68"/>
+    <w:lsdException w:name="Medium Grid 3 Accent 5" w:uiPriority="69"/>
+    <w:lsdException w:name="Dark List Accent 5" w:uiPriority="70"/>
+    <w:lsdException w:name="Colorful Shading Accent 5" w:uiPriority="71"/>
+    <w:lsdException w:name="Colorful List Accent 5" w:uiPriority="72"/>
+    <w:lsdException w:name="Colorful Grid Accent 5" w:uiPriority="73"/>
+    <w:lsdException w:name="Light Shading Accent 6" w:uiPriority="60"/>
+    <w:lsdException w:name="Light List Accent 6" w:uiPriority="61"/>
+    <w:lsdException w:name="Light Grid Accent 6" w:uiPriority="62"/>
+    <w:lsdException w:name="Medium Shading 1 Accent 6" w:uiPriority="63"/>
+    <w:lsdException w:name="Medium Shading 2 Accent 6" w:uiPriority="64"/>
+    <w:lsdException w:name="Medium List 1 Accent 6" w:uiPriority="65"/>
+    <w:lsdException w:name="Medium List 2 Accent 6" w:uiPriority="66"/>
+    <w:lsdException w:name="Medium Grid 1 Accent 6" w:uiPriority="67"/>
+    <w:lsdException w:name="Medium Grid 2 Accent 6" w:uiPriority="68"/>
+    <w:lsdException w:name="Medium Grid 3 Accent 6" w:uiPriority="69"/>
+    <w:lsdException w:name="Dark List Accent 6" w:uiPriority="70"/>
+    <w:lsdException w:name="Colorful Shading Accent 6" w:uiPriority="71"/>
+    <w:lsdException w:name="Colorful List Accent 6" w:uiPriority="72"/>
+    <w:lsdException w:name="Colorful Grid Accent 6" w:uiPriority="73"/>
+    <w:lsdException w:name="Subtle Emphasis" w:uiPriority="19" w:qFormat="1"/>
+    <w:lsdException w:name="Intense Emphasis" w:uiPriority="21" w:qFormat="1"/>
+    <w:lsdException w:name="Subtle Reference" w:uiPriority="31" w:qFormat="1"/>
+    <w:lsdException w:name="Intense Reference" w:uiPriority="32" w:qFormat="1"/>
+    <w:lsdException w:name="Book Title" w:uiPriority="33" w:qFormat="1"/>
+    <w:lsdException w:name="Bibliography" w:semiHidden="1" w:uiPriority="37" w:unhideWhenUsed="1"/>
+    <w:lsdException w:name="TOC Heading" w:semiHidden="1" w:uiPriority="39" w:unhideWhenUsed="1" w:qFormat="1"/>
+    <w:lsdException w:name="Plain Table 1" w:uiPriority="41"/>
+    <w:lsdException w:name="Plain Table 2" w:uiPriority="42"/>
+    <w:lsdException w:name="Plain Table 3" w:uiPriority="43"/>
+    <w:lsdException w:name="Plain Table 4" w:uiPriority="44"/>
+    <w:lsdException w:name="Plain Table 5" w:uiPriority="45"/>
+    <w:lsdException w:name="Grid Table Light" w:uiPriority="40"/>
+    <w:lsdException w:name="Grid Table 1 Light" w:uiPriority="46"/>
+    <w:lsdException w:name="Grid Table 2" w:uiPriority="47"/>
+    <w:lsdException w:name="Grid Table 3" w:uiPriority="48"/>
+    <w:lsdException w:name="Grid Table 4" w:uiPriority="49"/>
+    <w:lsdException w:name="Grid Table 5 Dark" w:uiPriority="50"/>
+    <w:lsdException w:name="Grid Table 6 Colorful" w:uiPriority="51"/>
+    <w:lsdException w:name="Grid Table 7 Colorful" w:uiPriority="52"/>
+    <w:lsdException w:name="Grid Table 1 Light Accent 1" w:uiPriority="46"/>
+    <w:lsdException w:name="Grid Table 2 Accent 1" w:uiPriority="47"/>
+    <w:lsdException w:name="Grid Table 3 Accent 1" w:uiPriority="48"/>
+    <w:lsdException w:name="Grid Table 4 Accent 1" w:uiPriority="49"/>
+    <w:lsdException w:name="Grid Table 5 Dark Accent 1" w:uiPriority="50"/>
+    <w:lsdException w:name="Grid Table 6 Colorful Accent 1" w:uiPriority="51"/>
+    <w:lsdException w:name="Grid Table 7 Colorful Accent 1" w:uiPriority="52"/>
+    <w:lsdException w:name="Grid Table 1 Light Accent 2" w:uiPriority="46"/>
+    <w:lsdException w:name="Grid Table 2 Accent 2" w:uiPriority="47"/>
+    <w:lsdException w:name="Grid Table 3 Accent 2" w:uiPriority="48"/>
+    <w:lsdException w:name="Grid Table 4 Accent 2" w:uiPriority="49"/>
+    <w:lsdException w:name="Grid Table 5 Dark Accent 2" w:uiPriority="50"/>
+    <w:lsdException w:name="Grid Table 6 Colorful Accent 2" w:uiPriority="51"/>
+    <w:lsdException w:name="Grid Table 7 Colorful Accent 2" w:uiPriority="52"/>
+    <w:lsdException w:name="Grid Table 1 Light Accent 3" w:uiPriority="46"/>
+    <w:lsdException w:name="Grid Table 2 Accent 3" w:uiPriority="47"/>
+    <w:lsdException w:name="Grid Table 3 Accent 3" w:uiPriority="48"/>
+    <w:lsdException w:name="Grid Table 4 Accent 3" w:uiPriority="49"/>
+    <w:lsdException w:name="Grid Table 5 Dark Accent 3" w:uiPriority="50"/>
+    <w:lsdException w:name="Grid Table 6 Colorful Accent 3" w:uiPriority="51"/>
+    <w:lsdException w:name="Grid Table 7 Colorful Accent 3" w:uiPriority="52"/>
+    <w:lsdException w:name="Grid Table 1 Light Accent 4" w:uiPriority="46"/>
+    <w:lsdException w:name="Grid Table 2 Accent 4" w:uiPriority="47"/>
+    <w:lsdException w:name="Grid Table 3 Accent 4" w:uiPriority="48"/>
+    <w:lsdException w:name="Grid Table 4 Accent 4" w:uiPriority="49"/>
+    <w:lsdException w:name="Grid Table 5 Dark Accent 4" w:uiPriority="50"/>
+    <w:lsdException w:name="Grid Table 6 Colorful Accent 4" w:uiPriority="51"/>
+    <w:lsdException w:name="Grid Table 7 Colorful Accent 4" w:uiPriority="52"/>
+    <w:lsdException w:name="Grid Table 1 Light Accent 5" w:uiPriority="46"/>
+    <w:lsdException w:name="Grid Table 2 Accent 5" w:uiPriority="47"/>
+    <w:lsdException w:name="Grid Table 3 Accent 5" w:uiPriority="48"/>
+    <w:lsdException w:name="Grid Table 4 Accent 5" w:uiPriority="49"/>
+    <w:lsdException w:name="Grid Table 5 Dark Accent 5" w:uiPriority="50"/>
+    <w:lsdException w:name="Grid Table 6 Colorful Accent 5" w:uiPriority="51"/>
+    <w:lsdException w:name="Grid Table 7 Colorful Accent 5" w:uiPriority="52"/>
+    <w:lsdException w:name="Grid Table 1 Light Accent 6" w:uiPriority="46"/>
+    <w:lsdException w:name="Grid Table 2 Accent 6" w:uiPriority="47"/>
+    <w:lsdException w:name="Grid Table 3 Accent 6" w:uiPriority="48"/>
+    <w:lsdException w:name="Grid Table 4 Accent 6" w:uiPriority="49"/>
+    <w:lsdException w:name="Grid Table 5 Dark Accent 6" w:uiPriority="50"/>
+    <w:lsdException w:name="Grid Table 6 Colorful Accent 6" w:uiPriority="51"/>
+    <w:lsdException w:name="Grid Table 7 Colorful Accent 6" w:uiPriority="52"/>
+    <w:lsdException w:name="List Table 1 Light" w:uiPriority="46"/>
+    <w:lsdException w:name="List Table 2" w:uiPriority="47"/>
+    <w:lsdException w:name="List Table 3" w:uiPriority="48"/>
+    <w:lsdException w:name="List Table 4" w:uiPriority="49"/>
+    <w:lsdException w:name="List Table 5 Dark" w:uiPriority="50"/>
+    <w:lsdException w:name="List Table 6 Colorful" w:uiPriority="51"/>
+    <w:lsdException w:name="List Table 7 Colorful" w:uiPriority="52"/>
+    <w:lsdException w:name="List Table 1 Light Accent 1" w:uiPriority="46"/>
+    <w:lsdException w:name="List Table 2 Accent 1" w:uiPriority="47"/>
+    <w:lsdException w:name="List Table 3 Accent 1" w:uiPriority="48"/>
+    <w:lsdException w:name="List Table 4 Accent 1" w:uiPriority="49"/>
+    <w:lsdException w:name="List Table 5 Dark Accent 1" w:uiPriority="50"/>
+    <w:lsdException w:name="List Table 6 Colorful Accent 1" w:uiPriority="51"/>
+    <w:lsdException w:name="List Table 7 Colorful Accent 1" w:uiPriority="52"/>
+    <w:lsdException w:name="List Table 1 Light Accent 2" w:uiPriority="46"/>
+    <w:lsdException w:name="List Table 2 Accent 2" w:uiPriority="47"/>
+    <w:lsdException w:name="List Table 3 Accent 2" w:uiPriority="48"/>
+    <w:lsdException w:name="List Table 4 Accent 2" w:uiPriority="49"/>
+    <w:lsdException w:name="List Table 5 Dark Accent 2" w:uiPriority="50"/>
+    <w:lsdException w:name="List Table 6 Colorful Accent 2" w:uiPriority="51"/>
+    <w:lsdException w:name="List Table 7 Colorful Accent 2" w:uiPriority="52"/>
+    <w:lsdException w:name="List Table 1 Light Accent 3" w:uiPriority="46"/>
+    <w:lsdException w:name="List Table 2 Accent 3" w:uiPriority="47"/>
+    <w:lsdException w:name="List Table 3 Accent 3" w:uiPriority="48"/>
+    <w:lsdException w:name="List Table 4 Accent 3" w:uiPriority="49"/>
+    <w:lsdException w:name="List Table 5 Dark Accent 3" w:uiPriority="50"/>
+    <w:lsdException w:name="List Table 6 Colorful Accent 3" w:uiPriority="51"/>
+    <w:lsdException w:name="List Table 7 Colorful Accent 3" w:uiPriority="52"/>
+    <w:lsdException w:name="List Table 1 Light Accent 4" w:uiPriority="46"/>
+    <w:lsdException w:name="List Table 2 Accent 4" w:uiPriority="47"/>
+    <w:lsdException w:name="List Table 3 Accent 4" w:uiPriority="48"/>
+    <w:lsdException w:name="List Table 4 Accent 4" w:uiPriority="49"/>
+    <w:lsdException w:name="List Table 5 Dark Accent 4" w:uiPriority="50"/>
+    <w:lsdException w:name="List Table 6 Colorful Accent 4" w:uiPriority="51"/>
+    <w:lsdException w:name="List Table 7 Colorful Accent 4" w:uiPriority="52"/>
+    <w:lsdException w:name="List Table 1 Light Accent 5" w:uiPriority="46"/>
+    <w:lsdException w:name="List Table 2 Accent 5" w:uiPriority="47"/>
+    <w:lsdException w:name="List Table 3 Accent 5" w:uiPriority="48"/>
+    <w:lsdException w:name="List Table 4 Accent 5" w:uiPriority="49"/>
+    <w:lsdException w:name="List Table 5 Dark Accent 5" w:uiPriority="50"/>
+    <w:lsdException w:name="List Table 6 Colorful Accent 5" w:uiPriority="51"/>
+    <w:lsdException w:name="List Table 7 Colorful Accent 5" w:uiPriority="52"/>
+    <w:lsdException w:name="List Table 1 Light Accent 6" w:uiPriority="46"/>
+    <w:lsdException w:name="List Table 2 Accent 6" w:uiPriority="47"/>
+    <w:lsdException w:name="List Table 3 Accent 6" w:uiPriority="48"/>
+    <w:lsdException w:name="List Table 4 Accent 6" w:uiPriority="49"/>
+    <w:lsdException w:name="List Table 5 Dark Accent 6" w:uiPriority="50"/>
+    <w:lsdException w:name="List Table 6 Colorful Accent 6" w:uiPriority="51"/>
+    <w:lsdException w:name="List Table 7 Colorful Accent 6" w:uiPriority="52"/>
+  </w:latentStyles>
   <w:style w:type="paragraph" w:default="1" w:styleId="Normal">
     <w:name w:val="Normal"/>
-    <w:next w:val="Normal"/>
-    <w:pPr/>
     <w:rPr>
       <w:sz w:val="24"/>
       <w:szCs w:val="24"/>
-      <w:lang w:val="en-US" w:eastAsia="en-US" w:bidi="ar-SA"/>
+      <w:lang w:val="en-US" w:eastAsia="en-US"/>
     </w:rPr>
   </w:style>
-  <w:style w:type="character" w:default="1" w:styleId="Default Paragraph Font">
+  <w:style w:type="character" w:default="1" w:styleId="DefaultParagraphFont">
     <w:name w:val="Default Paragraph Font"/>
-    <w:next w:val="Default Paragraph Font"/>
+    <w:uiPriority w:val="1"/>
+    <w:semiHidden/>
+    <w:unhideWhenUsed/>
+  </w:style>
+  <w:style w:type="table" w:default="1" w:styleId="TableNormal">
+    <w:name w:val="Normal Table"/>
+    <w:uiPriority w:val="99"/>
+    <w:semiHidden/>
+    <w:unhideWhenUsed/>
+    <w:tblPr>
+      <w:tblInd w:w="0" w:type="dxa"/>
+      <w:tblCellMar>
+        <w:top w:w="0" w:type="dxa"/>
+        <w:left w:w="108" w:type="dxa"/>
+        <w:bottom w:w="0" w:type="dxa"/>
+        <w:right w:w="108" w:type="dxa"/>
+      </w:tblCellMar>
+    </w:tblPr>
+  </w:style>
+  <w:style w:type="numbering" w:default="1" w:styleId="NoList">
+    <w:name w:val="No List"/>
+    <w:uiPriority w:val="99"/>
+    <w:semiHidden/>
+    <w:unhideWhenUsed/>
   </w:style>
   <w:style w:type="character" w:styleId="Hyperlink">
     <w:name w:val="Hyperlink"/>
@@ -713,68 +1101,13 @@
       <w:u w:val="single"/>
     </w:rPr>
   </w:style>
-  <w:style w:type="table" w:default="1" w:styleId="Table Normal">
-    <w:name w:val="Table Normal"/>
-    <w:next w:val="Table Normal"/>
-    <w:pPr/>
-    <w:tblPr>
-      <w:tblInd w:w="0" w:type="dxa"/>
-    </w:tblPr>
-    <w:trPr/>
-    <w:tcPr/>
-    <w:tblStylePr w:type="firstRow"/>
-    <w:tblStylePr w:type="lastRow"/>
-    <w:tblStylePr w:type="firstCol"/>
-    <w:tblStylePr w:type="lastCol"/>
-    <w:tblStylePr w:type="band1Vert"/>
-    <w:tblStylePr w:type="band2Vert"/>
-    <w:tblStylePr w:type="band1Horz"/>
-    <w:tblStylePr w:type="band2Horz"/>
-    <w:tblStylePr w:type="neCell"/>
-    <w:tblStylePr w:type="nwCell"/>
-    <w:tblStylePr w:type="seCell"/>
-    <w:tblStylePr w:type="swCell"/>
-  </w:style>
-  <w:style w:type="numbering" w:default="1" w:styleId="No List">
-    <w:name w:val="No List"/>
-    <w:next w:val="No List"/>
-    <w:pPr/>
-  </w:style>
-  <w:style w:type="paragraph" w:styleId="Default">
+  <w:style w:type="paragraph" w:customStyle="1" w:styleId="Default">
     <w:name w:val="Default"/>
-    <w:next w:val="Default"/>
-    <w:pPr>
-      <w:keepNext w:val="0"/>
-      <w:keepLines w:val="0"/>
-      <w:pageBreakBefore w:val="0"/>
-      <w:widowControl w:val="1"/>
-      <w:shd w:val="clear" w:color="auto" w:fill="auto"/>
-      <w:suppressAutoHyphens w:val="0"/>
-      <w:bidi w:val="0"/>
-      <w:spacing w:before="0" w:after="0" w:line="240" w:lineRule="auto"/>
-      <w:ind w:left="0" w:right="0" w:firstLine="0"/>
-      <w:jc w:val="left"/>
-      <w:outlineLvl w:val="9"/>
-    </w:pPr>
     <w:rPr>
-      <w:rFonts w:ascii="Helvetica" w:cs="Arial Unicode MS" w:hAnsi="Arial Unicode MS" w:eastAsia="Arial Unicode MS"/>
-      <w:b w:val="0"/>
-      <w:bCs w:val="0"/>
-      <w:i w:val="0"/>
-      <w:iCs w:val="0"/>
-      <w:caps w:val="0"/>
-      <w:smallCaps w:val="0"/>
-      <w:strike w:val="0"/>
-      <w:dstrike w:val="0"/>
-      <w:outline w:val="0"/>
+      <w:rFonts w:ascii="Helvetica" w:hAnsi="Arial Unicode MS" w:cs="Arial Unicode MS"/>
       <w:color w:val="000000"/>
-      <w:spacing w:val="0"/>
-      <w:kern w:val="0"/>
-      <w:position w:val="0"/>
       <w:sz w:val="22"/>
       <w:szCs w:val="22"/>
-      <w:u w:val="none"/>
-      <w:vertAlign w:val="baseline"/>
       <w:lang w:val="en-US"/>
     </w:rPr>
   </w:style>
@@ -782,7 +1115,7 @@
 </file>
 
 <file path=word/theme/theme1.xml><?xml version="1.0" encoding="utf-8"?>
-<a:theme xmlns:a="http://schemas.openxmlformats.org/drawingml/2006/main" xmlns:r="http://schemas.openxmlformats.org/officeDocument/2006/relationships" name="Blank">
+<a:theme xmlns:a="http://schemas.openxmlformats.org/drawingml/2006/main" name="Blank">
   <a:themeElements>
     <a:clrScheme name="Blank">
       <a:dk1>
@@ -974,7 +1307,7 @@
       <a:effectStyleLst>
         <a:effectStyle>
           <a:effectLst>
-            <a:outerShdw sx="100000" sy="100000" kx="0" ky="0" algn="b" rotWithShape="0" blurRad="38100" dist="25400" dir="5400000">
+            <a:outerShdw blurRad="38100" dist="25400" dir="5400000" rotWithShape="0">
               <a:srgbClr val="000000">
                 <a:alpha val="50000"/>
               </a:srgbClr>
@@ -983,7 +1316,7 @@
         </a:effectStyle>
         <a:effectStyle>
           <a:effectLst>
-            <a:outerShdw sx="100000" sy="100000" kx="0" ky="0" algn="b" rotWithShape="0" blurRad="38100" dist="25400" dir="5400000">
+            <a:outerShdw blurRad="38100" dist="25400" dir="5400000" rotWithShape="0">
               <a:srgbClr val="000000">
                 <a:alpha val="50000"/>
               </a:srgbClr>
@@ -992,7 +1325,7 @@
         </a:effectStyle>
         <a:effectStyle>
           <a:effectLst>
-            <a:outerShdw sx="100000" sy="100000" kx="0" ky="0" algn="b" rotWithShape="0" blurRad="38100" dist="25400" dir="5400000">
+            <a:outerShdw blurRad="38100" dist="25400" dir="5400000" rotWithShape="0">
               <a:srgbClr val="000000">
                 <a:alpha val="50000"/>
               </a:srgbClr>
@@ -1001,7 +1334,7 @@
         </a:effectStyle>
         <a:effectStyle>
           <a:effectLst>
-            <a:outerShdw sx="100000" sy="100000" kx="0" ky="0" algn="b" rotWithShape="0" blurRad="40000" dist="20000" dir="5400000">
+            <a:outerShdw blurRad="40000" dist="20000" dir="5400000" rotWithShape="0">
               <a:srgbClr val="000000">
                 <a:alpha val="38000"/>
               </a:srgbClr>
@@ -1010,7 +1343,7 @@
         </a:effectStyle>
         <a:effectStyle>
           <a:effectLst>
-            <a:outerShdw sx="100000" sy="100000" kx="0" ky="0" algn="b" rotWithShape="0" blurRad="40000" dist="23000" dir="5400000">
+            <a:outerShdw blurRad="40000" dist="23000" dir="5400000" rotWithShape="0">
               <a:srgbClr val="000000">
                 <a:alpha val="35000"/>
               </a:srgbClr>
@@ -1019,7 +1352,7 @@
         </a:effectStyle>
         <a:effectStyle>
           <a:effectLst>
-            <a:outerShdw sx="100000" sy="100000" kx="0" ky="0" algn="b" rotWithShape="0" blurRad="40000" dist="23000" dir="5400000">
+            <a:outerShdw blurRad="40000" dist="23000" dir="5400000" rotWithShape="0">
               <a:srgbClr val="000000">
                 <a:alpha val="35000"/>
               </a:srgbClr>
@@ -1131,8 +1464,8 @@
     <a:spDef>
       <a:spPr>
         <a:blipFill rotWithShape="1">
-          <a:blip r:embed="rId1"/>
-          <a:srcRect l="0" t="0" r="0" b="0"/>
+          <a:blip xmlns:r="http://schemas.openxmlformats.org/officeDocument/2006/relationships" r:embed="rId1"/>
+          <a:srcRect/>
           <a:tile tx="0" ty="0" sx="100000" sy="100000" flip="none" algn="tl"/>
         </a:blipFill>
         <a:ln w="12700" cap="flat">
@@ -1140,14 +1473,14 @@
           <a:miter lim="400000"/>
         </a:ln>
         <a:effectLst>
-          <a:outerShdw sx="100000" sy="100000" kx="0" ky="0" algn="b" rotWithShape="0" blurRad="38100" dist="25400" dir="5400000">
+          <a:outerShdw blurRad="38100" dist="25400" dir="5400000" rotWithShape="0">
             <a:srgbClr val="000000">
               <a:alpha val="50000"/>
             </a:srgbClr>
           </a:outerShdw>
         </a:effectLst>
       </a:spPr>
-      <a:bodyPr rot="0" spcFirstLastPara="1" vertOverflow="overflow" horzOverflow="overflow" vert="horz" wrap="square" lIns="50800" tIns="50800" rIns="50800" bIns="50800" numCol="1" spcCol="38100" rtlCol="0" anchor="ctr" upright="0">
+      <a:bodyPr rot="0" spcFirstLastPara="1" vertOverflow="overflow" horzOverflow="overflow" vert="horz" wrap="square" lIns="50800" tIns="50800" rIns="50800" bIns="50800" numCol="1" spcCol="38100" rtlCol="0" anchor="ctr">
         <a:spAutoFit/>
       </a:bodyPr>
       <a:lstStyle>
@@ -1166,7 +1499,7 @@
           <a:buFontTx/>
           <a:buNone/>
           <a:tabLst/>
-          <a:defRPr b="0" baseline="0" cap="none" i="0" spc="0" strike="noStrike" sz="1200" u="none" kumimoji="0" normalizeH="0">
+          <a:defRPr kumimoji="0" sz="1200" b="0" i="0" u="none" strike="noStrike" cap="none" spc="0" normalizeH="0" baseline="0">
             <a:ln>
               <a:noFill/>
             </a:ln>
@@ -1174,7 +1507,7 @@
               <a:srgbClr val="FFFFFF"/>
             </a:solidFill>
             <a:effectLst>
-              <a:outerShdw sx="100000" sy="100000" kx="0" ky="0" algn="b" rotWithShape="0" blurRad="25400" dist="23998" dir="2700000">
+              <a:outerShdw blurRad="25400" dist="23998" dir="2700000" rotWithShape="0">
                 <a:srgbClr val="000000">
                   <a:alpha val="31034"/>
                 </a:srgbClr>
@@ -1202,7 +1535,7 @@
           <a:buFontTx/>
           <a:buNone/>
           <a:tabLst/>
-          <a:defRPr b="0" baseline="0" cap="none" i="0" spc="0" strike="noStrike" sz="1800" u="none" kumimoji="0" normalizeH="0">
+          <a:defRPr kumimoji="0" sz="1800" b="0" i="0" u="none" strike="noStrike" cap="none" spc="0" normalizeH="0" baseline="0">
             <a:ln>
               <a:noFill/>
             </a:ln>
@@ -1228,7 +1561,7 @@
           <a:buFontTx/>
           <a:buNone/>
           <a:tabLst/>
-          <a:defRPr b="0" baseline="0" cap="none" i="0" spc="0" strike="noStrike" sz="1800" u="none" kumimoji="0" normalizeH="0">
+          <a:defRPr kumimoji="0" sz="1800" b="0" i="0" u="none" strike="noStrike" cap="none" spc="0" normalizeH="0" baseline="0">
             <a:ln>
               <a:noFill/>
             </a:ln>
@@ -1254,7 +1587,7 @@
           <a:buFontTx/>
           <a:buNone/>
           <a:tabLst/>
-          <a:defRPr b="0" baseline="0" cap="none" i="0" spc="0" strike="noStrike" sz="1800" u="none" kumimoji="0" normalizeH="0">
+          <a:defRPr kumimoji="0" sz="1800" b="0" i="0" u="none" strike="noStrike" cap="none" spc="0" normalizeH="0" baseline="0">
             <a:ln>
               <a:noFill/>
             </a:ln>
@@ -1280,7 +1613,7 @@
           <a:buFontTx/>
           <a:buNone/>
           <a:tabLst/>
-          <a:defRPr b="0" baseline="0" cap="none" i="0" spc="0" strike="noStrike" sz="1800" u="none" kumimoji="0" normalizeH="0">
+          <a:defRPr kumimoji="0" sz="1800" b="0" i="0" u="none" strike="noStrike" cap="none" spc="0" normalizeH="0" baseline="0">
             <a:ln>
               <a:noFill/>
             </a:ln>
@@ -1306,7 +1639,7 @@
           <a:buFontTx/>
           <a:buNone/>
           <a:tabLst/>
-          <a:defRPr b="0" baseline="0" cap="none" i="0" spc="0" strike="noStrike" sz="1800" u="none" kumimoji="0" normalizeH="0">
+          <a:defRPr kumimoji="0" sz="1800" b="0" i="0" u="none" strike="noStrike" cap="none" spc="0" normalizeH="0" baseline="0">
             <a:ln>
               <a:noFill/>
             </a:ln>
@@ -1332,7 +1665,7 @@
           <a:buFontTx/>
           <a:buNone/>
           <a:tabLst/>
-          <a:defRPr b="0" baseline="0" cap="none" i="0" spc="0" strike="noStrike" sz="1800" u="none" kumimoji="0" normalizeH="0">
+          <a:defRPr kumimoji="0" sz="1800" b="0" i="0" u="none" strike="noStrike" cap="none" spc="0" normalizeH="0" baseline="0">
             <a:ln>
               <a:noFill/>
             </a:ln>
@@ -1358,7 +1691,7 @@
           <a:buFontTx/>
           <a:buNone/>
           <a:tabLst/>
-          <a:defRPr b="0" baseline="0" cap="none" i="0" spc="0" strike="noStrike" sz="1800" u="none" kumimoji="0" normalizeH="0">
+          <a:defRPr kumimoji="0" sz="1800" b="0" i="0" u="none" strike="noStrike" cap="none" spc="0" normalizeH="0" baseline="0">
             <a:ln>
               <a:noFill/>
             </a:ln>
@@ -1384,7 +1717,7 @@
           <a:buFontTx/>
           <a:buNone/>
           <a:tabLst/>
-          <a:defRPr b="0" baseline="0" cap="none" i="0" spc="0" strike="noStrike" sz="1800" u="none" kumimoji="0" normalizeH="0">
+          <a:defRPr kumimoji="0" sz="1800" b="0" i="0" u="none" strike="noStrike" cap="none" spc="0" normalizeH="0" baseline="0">
             <a:ln>
               <a:noFill/>
             </a:ln>
@@ -1410,7 +1743,7 @@
           <a:buFontTx/>
           <a:buNone/>
           <a:tabLst/>
-          <a:defRPr b="0" baseline="0" cap="none" i="0" spc="0" strike="noStrike" sz="1800" u="none" kumimoji="0" normalizeH="0">
+          <a:defRPr kumimoji="0" sz="1800" b="0" i="0" u="none" strike="noStrike" cap="none" spc="0" normalizeH="0" baseline="0">
             <a:ln>
               <a:noFill/>
             </a:ln>
@@ -1423,9 +1756,15 @@
         </a:lvl9pPr>
       </a:lstStyle>
       <a:style>
-        <a:lnRef idx="0"/>
-        <a:fillRef idx="0"/>
-        <a:effectRef idx="0"/>
+        <a:lnRef idx="0">
+          <a:scrgbClr r="0" g="0" b="0"/>
+        </a:lnRef>
+        <a:fillRef idx="0">
+          <a:scrgbClr r="0" g="0" b="0"/>
+        </a:fillRef>
+        <a:effectRef idx="0">
+          <a:scrgbClr r="0" g="0" b="0"/>
+        </a:effectRef>
         <a:fontRef idx="none"/>
       </a:style>
     </a:spDef>
@@ -1441,7 +1780,7 @@
         </a:ln>
         <a:effectLst/>
       </a:spPr>
-      <a:bodyPr rot="0" spcFirstLastPara="1" vertOverflow="overflow" horzOverflow="overflow" vert="horz" wrap="square" lIns="91439" tIns="45719" rIns="91439" bIns="45719" numCol="1" spcCol="38100" rtlCol="0" anchor="t" upright="0">
+      <a:bodyPr rot="0" spcFirstLastPara="1" vertOverflow="overflow" horzOverflow="overflow" vert="horz" wrap="square" lIns="91439" tIns="45719" rIns="91439" bIns="45719" numCol="1" spcCol="38100" rtlCol="0" anchor="t">
         <a:noAutofit/>
       </a:bodyPr>
       <a:lstStyle>
@@ -1460,7 +1799,7 @@
           <a:buFontTx/>
           <a:buNone/>
           <a:tabLst/>
-          <a:defRPr b="0" baseline="0" cap="none" i="0" spc="0" strike="noStrike" sz="1800" u="none" kumimoji="0" normalizeH="0">
+          <a:defRPr kumimoji="0" sz="1800" b="0" i="0" u="none" strike="noStrike" cap="none" spc="0" normalizeH="0" baseline="0">
             <a:ln>
               <a:noFill/>
             </a:ln>
@@ -1486,7 +1825,7 @@
           <a:buFontTx/>
           <a:buNone/>
           <a:tabLst/>
-          <a:defRPr b="0" baseline="0" cap="none" i="0" spc="0" strike="noStrike" sz="1800" u="none" kumimoji="0" normalizeH="0">
+          <a:defRPr kumimoji="0" sz="1800" b="0" i="0" u="none" strike="noStrike" cap="none" spc="0" normalizeH="0" baseline="0">
             <a:ln>
               <a:noFill/>
             </a:ln>
@@ -1512,7 +1851,7 @@
           <a:buFontTx/>
           <a:buNone/>
           <a:tabLst/>
-          <a:defRPr b="0" baseline="0" cap="none" i="0" spc="0" strike="noStrike" sz="1800" u="none" kumimoji="0" normalizeH="0">
+          <a:defRPr kumimoji="0" sz="1800" b="0" i="0" u="none" strike="noStrike" cap="none" spc="0" normalizeH="0" baseline="0">
             <a:ln>
               <a:noFill/>
             </a:ln>
@@ -1538,7 +1877,7 @@
           <a:buFontTx/>
           <a:buNone/>
           <a:tabLst/>
-          <a:defRPr b="0" baseline="0" cap="none" i="0" spc="0" strike="noStrike" sz="1800" u="none" kumimoji="0" normalizeH="0">
+          <a:defRPr kumimoji="0" sz="1800" b="0" i="0" u="none" strike="noStrike" cap="none" spc="0" normalizeH="0" baseline="0">
             <a:ln>
               <a:noFill/>
             </a:ln>
@@ -1564,7 +1903,7 @@
           <a:buFontTx/>
           <a:buNone/>
           <a:tabLst/>
-          <a:defRPr b="0" baseline="0" cap="none" i="0" spc="0" strike="noStrike" sz="1800" u="none" kumimoji="0" normalizeH="0">
+          <a:defRPr kumimoji="0" sz="1800" b="0" i="0" u="none" strike="noStrike" cap="none" spc="0" normalizeH="0" baseline="0">
             <a:ln>
               <a:noFill/>
             </a:ln>
@@ -1590,7 +1929,7 @@
           <a:buFontTx/>
           <a:buNone/>
           <a:tabLst/>
-          <a:defRPr b="0" baseline="0" cap="none" i="0" spc="0" strike="noStrike" sz="1800" u="none" kumimoji="0" normalizeH="0">
+          <a:defRPr kumimoji="0" sz="1800" b="0" i="0" u="none" strike="noStrike" cap="none" spc="0" normalizeH="0" baseline="0">
             <a:ln>
               <a:noFill/>
             </a:ln>
@@ -1616,7 +1955,7 @@
           <a:buFontTx/>
           <a:buNone/>
           <a:tabLst/>
-          <a:defRPr b="0" baseline="0" cap="none" i="0" spc="0" strike="noStrike" sz="1800" u="none" kumimoji="0" normalizeH="0">
+          <a:defRPr kumimoji="0" sz="1800" b="0" i="0" u="none" strike="noStrike" cap="none" spc="0" normalizeH="0" baseline="0">
             <a:ln>
               <a:noFill/>
             </a:ln>
@@ -1642,7 +1981,7 @@
           <a:buFontTx/>
           <a:buNone/>
           <a:tabLst/>
-          <a:defRPr b="0" baseline="0" cap="none" i="0" spc="0" strike="noStrike" sz="1800" u="none" kumimoji="0" normalizeH="0">
+          <a:defRPr kumimoji="0" sz="1800" b="0" i="0" u="none" strike="noStrike" cap="none" spc="0" normalizeH="0" baseline="0">
             <a:ln>
               <a:noFill/>
             </a:ln>
@@ -1668,7 +2007,7 @@
           <a:buFontTx/>
           <a:buNone/>
           <a:tabLst/>
-          <a:defRPr b="0" baseline="0" cap="none" i="0" spc="0" strike="noStrike" sz="1800" u="none" kumimoji="0" normalizeH="0">
+          <a:defRPr kumimoji="0" sz="1800" b="0" i="0" u="none" strike="noStrike" cap="none" spc="0" normalizeH="0" baseline="0">
             <a:ln>
               <a:noFill/>
             </a:ln>
@@ -1694,7 +2033,7 @@
           <a:buFontTx/>
           <a:buNone/>
           <a:tabLst/>
-          <a:defRPr b="0" baseline="0" cap="none" i="0" spc="0" strike="noStrike" sz="1800" u="none" kumimoji="0" normalizeH="0">
+          <a:defRPr kumimoji="0" sz="1800" b="0" i="0" u="none" strike="noStrike" cap="none" spc="0" normalizeH="0" baseline="0">
             <a:ln>
               <a:noFill/>
             </a:ln>
@@ -1707,9 +2046,15 @@
         </a:lvl9pPr>
       </a:lstStyle>
       <a:style>
-        <a:lnRef idx="0"/>
-        <a:fillRef idx="0"/>
-        <a:effectRef idx="0"/>
+        <a:lnRef idx="0">
+          <a:scrgbClr r="0" g="0" b="0"/>
+        </a:lnRef>
+        <a:fillRef idx="0">
+          <a:scrgbClr r="0" g="0" b="0"/>
+        </a:fillRef>
+        <a:effectRef idx="0">
+          <a:scrgbClr r="0" g="0" b="0"/>
+        </a:effectRef>
         <a:fontRef idx="none"/>
       </a:style>
     </a:lnDef>
@@ -1722,7 +2067,7 @@
         </a:ln>
         <a:effectLst/>
       </a:spPr>
-      <a:bodyPr rot="0" spcFirstLastPara="1" vertOverflow="overflow" horzOverflow="overflow" vert="horz" wrap="square" lIns="50800" tIns="50800" rIns="50800" bIns="50800" numCol="1" spcCol="38100" rtlCol="0" anchor="t" upright="0">
+      <a:bodyPr rot="0" spcFirstLastPara="1" vertOverflow="overflow" horzOverflow="overflow" vert="horz" wrap="square" lIns="50800" tIns="50800" rIns="50800" bIns="50800" numCol="1" spcCol="38100" rtlCol="0" anchor="t">
         <a:spAutoFit/>
       </a:bodyPr>
       <a:lstStyle>
@@ -1741,7 +2086,7 @@
           <a:buFontTx/>
           <a:buNone/>
           <a:tabLst/>
-          <a:defRPr b="0" baseline="0" cap="none" i="0" spc="0" strike="noStrike" sz="1100" u="none" kumimoji="0" normalizeH="0">
+          <a:defRPr kumimoji="0" sz="1100" b="0" i="0" u="none" strike="noStrike" cap="none" spc="0" normalizeH="0" baseline="0">
             <a:ln>
               <a:noFill/>
             </a:ln>
@@ -1771,7 +2116,7 @@
           <a:buFontTx/>
           <a:buNone/>
           <a:tabLst/>
-          <a:defRPr b="0" baseline="0" cap="none" i="0" spc="0" strike="noStrike" sz="1800" u="none" kumimoji="0" normalizeH="0">
+          <a:defRPr kumimoji="0" sz="1800" b="0" i="0" u="none" strike="noStrike" cap="none" spc="0" normalizeH="0" baseline="0">
             <a:ln>
               <a:noFill/>
             </a:ln>
@@ -1797,7 +2142,7 @@
           <a:buFontTx/>
           <a:buNone/>
           <a:tabLst/>
-          <a:defRPr b="0" baseline="0" cap="none" i="0" spc="0" strike="noStrike" sz="1800" u="none" kumimoji="0" normalizeH="0">
+          <a:defRPr kumimoji="0" sz="1800" b="0" i="0" u="none" strike="noStrike" cap="none" spc="0" normalizeH="0" baseline="0">
             <a:ln>
               <a:noFill/>
             </a:ln>
@@ -1823,7 +2168,7 @@
           <a:buFontTx/>
           <a:buNone/>
           <a:tabLst/>
-          <a:defRPr b="0" baseline="0" cap="none" i="0" spc="0" strike="noStrike" sz="1800" u="none" kumimoji="0" normalizeH="0">
+          <a:defRPr kumimoji="0" sz="1800" b="0" i="0" u="none" strike="noStrike" cap="none" spc="0" normalizeH="0" baseline="0">
             <a:ln>
               <a:noFill/>
             </a:ln>
@@ -1849,7 +2194,7 @@
           <a:buFontTx/>
           <a:buNone/>
           <a:tabLst/>
-          <a:defRPr b="0" baseline="0" cap="none" i="0" spc="0" strike="noStrike" sz="1800" u="none" kumimoji="0" normalizeH="0">
+          <a:defRPr kumimoji="0" sz="1800" b="0" i="0" u="none" strike="noStrike" cap="none" spc="0" normalizeH="0" baseline="0">
             <a:ln>
               <a:noFill/>
             </a:ln>
@@ -1875,7 +2220,7 @@
           <a:buFontTx/>
           <a:buNone/>
           <a:tabLst/>
-          <a:defRPr b="0" baseline="0" cap="none" i="0" spc="0" strike="noStrike" sz="1800" u="none" kumimoji="0" normalizeH="0">
+          <a:defRPr kumimoji="0" sz="1800" b="0" i="0" u="none" strike="noStrike" cap="none" spc="0" normalizeH="0" baseline="0">
             <a:ln>
               <a:noFill/>
             </a:ln>
@@ -1901,7 +2246,7 @@
           <a:buFontTx/>
           <a:buNone/>
           <a:tabLst/>
-          <a:defRPr b="0" baseline="0" cap="none" i="0" spc="0" strike="noStrike" sz="1800" u="none" kumimoji="0" normalizeH="0">
+          <a:defRPr kumimoji="0" sz="1800" b="0" i="0" u="none" strike="noStrike" cap="none" spc="0" normalizeH="0" baseline="0">
             <a:ln>
               <a:noFill/>
             </a:ln>
@@ -1927,7 +2272,7 @@
           <a:buFontTx/>
           <a:buNone/>
           <a:tabLst/>
-          <a:defRPr b="0" baseline="0" cap="none" i="0" spc="0" strike="noStrike" sz="1800" u="none" kumimoji="0" normalizeH="0">
+          <a:defRPr kumimoji="0" sz="1800" b="0" i="0" u="none" strike="noStrike" cap="none" spc="0" normalizeH="0" baseline="0">
             <a:ln>
               <a:noFill/>
             </a:ln>
@@ -1953,7 +2298,7 @@
           <a:buFontTx/>
           <a:buNone/>
           <a:tabLst/>
-          <a:defRPr b="0" baseline="0" cap="none" i="0" spc="0" strike="noStrike" sz="1800" u="none" kumimoji="0" normalizeH="0">
+          <a:defRPr kumimoji="0" sz="1800" b="0" i="0" u="none" strike="noStrike" cap="none" spc="0" normalizeH="0" baseline="0">
             <a:ln>
               <a:noFill/>
             </a:ln>
@@ -1979,7 +2324,7 @@
           <a:buFontTx/>
           <a:buNone/>
           <a:tabLst/>
-          <a:defRPr b="0" baseline="0" cap="none" i="0" spc="0" strike="noStrike" sz="1800" u="none" kumimoji="0" normalizeH="0">
+          <a:defRPr kumimoji="0" sz="1800" b="0" i="0" u="none" strike="noStrike" cap="none" spc="0" normalizeH="0" baseline="0">
             <a:ln>
               <a:noFill/>
             </a:ln>
@@ -1992,12 +2337,19 @@
         </a:lvl9pPr>
       </a:lstStyle>
       <a:style>
-        <a:lnRef idx="0"/>
-        <a:fillRef idx="0"/>
-        <a:effectRef idx="0"/>
+        <a:lnRef idx="0">
+          <a:scrgbClr r="0" g="0" b="0"/>
+        </a:lnRef>
+        <a:fillRef idx="0">
+          <a:scrgbClr r="0" g="0" b="0"/>
+        </a:fillRef>
+        <a:effectRef idx="0">
+          <a:scrgbClr r="0" g="0" b="0"/>
+        </a:effectRef>
         <a:fontRef idx="none"/>
       </a:style>
     </a:txDef>
   </a:objectDefaults>
+  <a:extraClrSchemeLst/>
 </a:theme>
 </file>
</xml_diff>